<commit_message>
The documentation is finished. The graphs are fine as they are.
</commit_message>
<xml_diff>
--- a/Reversi 1 WFA/Documentation/Dokumentáció.docx
+++ b/Reversi 1 WFA/Documentation/Dokumentáció.docx
@@ -121,13 +121,6 @@
           <w:szCs w:val="24"/>
         </w:rPr>
         <w:tab/>
-      </w:r>
-      <w:r>
-        <w:rPr>
-          <w:rFonts w:ascii="Times New Roman" w:hAnsi="Times New Roman" w:cs="Times New Roman"/>
-          <w:sz w:val="24"/>
-          <w:szCs w:val="24"/>
-        </w:rPr>
         <w:t>YRQHGX</w:t>
       </w:r>
     </w:p>
@@ -520,147 +513,7 @@
           <w:szCs w:val="24"/>
           <w:highlight w:val="white"/>
         </w:rPr>
-        <w:t>A játék akkor ér véget, ha a tábla megtelik, vagy ha mindkét játékos passzol. A</w:t>
-      </w:r>
-      <w:r>
-        <w:rPr>
-          <w:rFonts w:ascii="Times New Roman" w:hAnsi="Times New Roman" w:cs="Times New Roman"/>
-          <w:color w:val="000000"/>
-          <w:sz w:val="24"/>
-          <w:szCs w:val="24"/>
-          <w:highlight w:val="white"/>
-        </w:rPr>
-        <w:t xml:space="preserve"> </w:t>
-      </w:r>
-      <w:r>
-        <w:rPr>
-          <w:rFonts w:ascii="Times New Roman" w:hAnsi="Times New Roman" w:cs="Times New Roman"/>
-          <w:color w:val="000000"/>
-          <w:sz w:val="24"/>
-          <w:szCs w:val="24"/>
-          <w:highlight w:val="white"/>
-        </w:rPr>
-        <w:t>játék győztese az a játékos, akinek a játék végén több korongja van a táblán. A</w:t>
-      </w:r>
-      <w:r>
-        <w:rPr>
-          <w:rFonts w:ascii="Times New Roman" w:hAnsi="Times New Roman" w:cs="Times New Roman"/>
-          <w:color w:val="000000"/>
-          <w:sz w:val="24"/>
-          <w:szCs w:val="24"/>
-          <w:highlight w:val="white"/>
-        </w:rPr>
-        <w:t xml:space="preserve"> </w:t>
-      </w:r>
-      <w:r>
-        <w:rPr>
-          <w:rFonts w:ascii="Times New Roman" w:hAnsi="Times New Roman" w:cs="Times New Roman"/>
-          <w:color w:val="000000"/>
-          <w:sz w:val="24"/>
-          <w:szCs w:val="24"/>
-          <w:highlight w:val="white"/>
-        </w:rPr>
-        <w:t>játék döntetlen, ha mindkét játékosnak ugyanannyi korongja van a játék végén.</w:t>
-      </w:r>
-      <w:r>
-        <w:rPr>
-          <w:rFonts w:ascii="Times New Roman" w:hAnsi="Times New Roman" w:cs="Times New Roman"/>
-          <w:color w:val="000000"/>
-          <w:sz w:val="24"/>
-          <w:szCs w:val="24"/>
-          <w:highlight w:val="white"/>
-        </w:rPr>
-        <w:t xml:space="preserve"> </w:t>
-      </w:r>
-      <w:r>
-        <w:rPr>
-          <w:rFonts w:ascii="Times New Roman" w:hAnsi="Times New Roman" w:cs="Times New Roman"/>
-          <w:color w:val="000000"/>
-          <w:sz w:val="24"/>
-          <w:szCs w:val="24"/>
-          <w:highlight w:val="white"/>
-        </w:rPr>
-        <w:t>A program biztosítson lehetőséget új játék kezdésére a táblaméret megadásával</w:t>
-      </w:r>
-      <w:r>
-        <w:rPr>
-          <w:rFonts w:ascii="Times New Roman" w:hAnsi="Times New Roman" w:cs="Times New Roman"/>
-          <w:color w:val="000000"/>
-          <w:sz w:val="24"/>
-          <w:szCs w:val="24"/>
-          <w:highlight w:val="white"/>
-        </w:rPr>
-        <w:t xml:space="preserve"> </w:t>
-      </w:r>
-      <w:r>
-        <w:rPr>
-          <w:rFonts w:ascii="Times New Roman" w:hAnsi="Times New Roman" w:cs="Times New Roman"/>
-          <w:color w:val="000000"/>
-          <w:sz w:val="24"/>
-          <w:szCs w:val="24"/>
-          <w:highlight w:val="white"/>
-        </w:rPr>
-        <w:t>(10 × 10, 20 × 20, 30 × 30), játék szüneteltetésére, valamint játék mentésére és</w:t>
-      </w:r>
-      <w:r>
-        <w:rPr>
-          <w:rFonts w:ascii="Times New Roman" w:hAnsi="Times New Roman" w:cs="Times New Roman"/>
-          <w:color w:val="000000"/>
-          <w:sz w:val="24"/>
-          <w:szCs w:val="24"/>
-          <w:highlight w:val="white"/>
-        </w:rPr>
-        <w:t xml:space="preserve"> </w:t>
-      </w:r>
-      <w:r>
-        <w:rPr>
-          <w:rFonts w:ascii="Times New Roman" w:hAnsi="Times New Roman" w:cs="Times New Roman"/>
-          <w:color w:val="000000"/>
-          <w:sz w:val="24"/>
-          <w:szCs w:val="24"/>
-          <w:highlight w:val="white"/>
-        </w:rPr>
-        <w:t>betöltésére. Ismerje fel, ha vége a játéknak, és jelenítse meg, melyik játékos győzött. A program folyamatosan jelezze külön-külön a két játékos gondolkodási</w:t>
-      </w:r>
-      <w:r>
-        <w:rPr>
-          <w:rFonts w:ascii="Times New Roman" w:hAnsi="Times New Roman" w:cs="Times New Roman"/>
-          <w:color w:val="000000"/>
-          <w:sz w:val="24"/>
-          <w:szCs w:val="24"/>
-          <w:highlight w:val="white"/>
-        </w:rPr>
-        <w:t xml:space="preserve"> </w:t>
-      </w:r>
-      <w:r>
-        <w:rPr>
-          <w:rFonts w:ascii="Times New Roman" w:hAnsi="Times New Roman" w:cs="Times New Roman"/>
-          <w:color w:val="000000"/>
-          <w:sz w:val="24"/>
-          <w:szCs w:val="24"/>
-          <w:highlight w:val="white"/>
-        </w:rPr>
-        <w:t>idejét (azon idők összessége, ami az előző játékos lépésétől a saját lépéséig tart,</w:t>
-      </w:r>
-      <w:r>
-        <w:rPr>
-          <w:rFonts w:ascii="Times New Roman" w:hAnsi="Times New Roman" w:cs="Times New Roman"/>
-          <w:color w:val="000000"/>
-          <w:sz w:val="24"/>
-          <w:szCs w:val="24"/>
-          <w:highlight w:val="white"/>
-        </w:rPr>
-        <w:t xml:space="preserve"> </w:t>
-      </w:r>
-      <w:r>
-        <w:rPr>
-          <w:rFonts w:ascii="Times New Roman" w:hAnsi="Times New Roman" w:cs="Times New Roman"/>
-          <w:color w:val="000000"/>
-          <w:sz w:val="24"/>
-          <w:szCs w:val="24"/>
-          <w:highlight w:val="white"/>
-        </w:rPr>
-        <w:t>ezt is mentsük el és töltsük be).</w:t>
+        <w:t>A játék akkor ér véget, ha a tábla megtelik, vagy ha mindkét játékos passzol. A játék győztese az a játékos, akinek a játék végén több korongja van a táblán. A játék döntetlen, ha mindkét játékosnak ugyanannyi korongja van a játék végén. A program biztosítson lehetőséget új játék kezdésére a táblaméret megadásával (10 × 10, 20 × 20, 30 × 30), játék szüneteltetésére, valamint játék mentésére és betöltésére. Ismerje fel, ha vége a játéknak, és jelenítse meg, melyik játékos győzött. A program folyamatosan jelezze külön-külön a két játékos gondolkodási idejét (azon idők összessége, ami az előző játékos lépésétől a saját lépéséig tart, ezt is mentsük el és töltsük be).</w:t>
       </w:r>
     </w:p>
     <w:p>
@@ -829,15 +682,7 @@
           <w:sz w:val="24"/>
           <w:szCs w:val="24"/>
         </w:rPr>
-        <w:t xml:space="preserve">). A program indításkor – konstansból dinamikusan – a kicsi méretet választja. </w:t>
-      </w:r>
-      <w:r>
-        <w:rPr>
-          <w:rFonts w:ascii="Times New Roman" w:hAnsi="Times New Roman" w:cs="Times New Roman"/>
-          <w:sz w:val="24"/>
-          <w:szCs w:val="24"/>
-        </w:rPr>
-        <w:t xml:space="preserve">Az új játék méreteket a </w:t>
+        <w:t xml:space="preserve">). A program indításkor – konstansból dinamikusan – a kicsi méretet választja. Az új játék méreteket a </w:t>
       </w:r>
       <w:r>
         <w:rPr>
@@ -1317,74 +1162,45 @@
           <w:sz w:val="24"/>
           <w:szCs w:val="24"/>
         </w:rPr>
-        <w:t xml:space="preserve">A játékidő szüneteltetéséhez és a passzoláshoz egy-egy gombot használunk. A rács fölötti helyen. Itt jelenítjük </w:t>
-      </w:r>
-      <w:r>
-        <w:rPr>
-          <w:rFonts w:ascii="Times New Roman" w:hAnsi="Times New Roman" w:cs="Times New Roman"/>
-          <w:color w:val="000000"/>
-          <w:sz w:val="24"/>
-          <w:szCs w:val="24"/>
-        </w:rPr>
-        <w:t>meg</w:t>
-      </w:r>
-      <w:r>
-        <w:rPr>
-          <w:rFonts w:ascii="Times New Roman" w:hAnsi="Times New Roman" w:cs="Times New Roman"/>
-          <w:color w:val="000000"/>
-          <w:sz w:val="24"/>
-          <w:szCs w:val="24"/>
-        </w:rPr>
-        <w:t xml:space="preserve"> még a játékosok eltelt idejét.</w:t>
+        <w:t>A játékidő szüneteltetéséhez és a passzoláshoz egy-egy gombot használunk. A rács fölötti helyen. Itt jelenítjük meg még a játékosok eltelt idejét.</w:t>
       </w:r>
     </w:p>
     <w:p>
       <w:pPr>
         <w:pStyle w:val="Listaszerbekezds"/>
+        <w:keepNext/>
         <w:numPr>
           <w:ilvl w:val="0"/>
           <w:numId w:val="3"/>
         </w:numPr>
-        <w:spacing w:after="0"/>
-        <w:rPr>
-          <w:rFonts w:ascii="Times New Roman" w:hAnsi="Times New Roman" w:cs="Times New Roman"/>
-          <w:sz w:val="24"/>
-          <w:szCs w:val="24"/>
-        </w:rPr>
-      </w:pPr>
-      <w:r>
-        <w:rPr>
-          <w:rFonts w:ascii="Times New Roman" w:hAnsi="Times New Roman" w:cs="Times New Roman"/>
-          <w:color w:val="000000"/>
-          <w:sz w:val="24"/>
-          <w:szCs w:val="24"/>
-        </w:rPr>
-        <w:t>A felhasználói esetek a &lt;</w:t>
-      </w:r>
-      <w:proofErr w:type="gramStart"/>
-      <w:r>
-        <w:rPr>
-          <w:rFonts w:ascii="Times New Roman" w:hAnsi="Times New Roman" w:cs="Times New Roman"/>
-          <w:color w:val="000000"/>
-          <w:sz w:val="24"/>
-          <w:szCs w:val="24"/>
-        </w:rPr>
-        <w:t>!!!</w:t>
-      </w:r>
-      <w:proofErr w:type="gramEnd"/>
-      <w:r>
-        <w:rPr>
-          <w:rFonts w:ascii="Times New Roman" w:hAnsi="Times New Roman" w:cs="Times New Roman"/>
-          <w:color w:val="000000"/>
-          <w:sz w:val="24"/>
-          <w:szCs w:val="24"/>
-        </w:rPr>
-        <w:t>&gt; láthatóak.</w:t>
+        <w:spacing w:after="240"/>
+        <w:ind w:left="714" w:hanging="357"/>
+        <w:contextualSpacing w:val="0"/>
+      </w:pPr>
+      <w:r>
+        <w:rPr>
+          <w:rFonts w:ascii="Times New Roman" w:hAnsi="Times New Roman" w:cs="Times New Roman"/>
+          <w:color w:val="000000"/>
+          <w:sz w:val="24"/>
+          <w:szCs w:val="24"/>
+        </w:rPr>
+        <w:t>A felhasználói esetek az 1. ábrán</w:t>
+      </w:r>
+      <w:r>
+        <w:rPr>
+          <w:rFonts w:ascii="Times New Roman" w:hAnsi="Times New Roman" w:cs="Times New Roman"/>
+          <w:color w:val="000000"/>
+          <w:sz w:val="24"/>
+          <w:szCs w:val="24"/>
+        </w:rPr>
+        <w:t xml:space="preserve"> láthatóak.</w:t>
       </w:r>
     </w:p>
     <w:p>
       <w:pPr>
-        <w:spacing w:before="480" w:after="0"/>
+        <w:keepNext/>
+        <w:spacing w:after="240"/>
+        <w:ind w:left="357"/>
         <w:rPr>
           <w:rFonts w:ascii="Times New Roman" w:hAnsi="Times New Roman" w:cs="Times New Roman"/>
           <w:b/>
@@ -1392,6 +1208,312 @@
           <w:szCs w:val="28"/>
         </w:rPr>
       </w:pPr>
+      <w:r>
+        <w:rPr>
+          <w:noProof/>
+        </w:rPr>
+        <mc:AlternateContent>
+          <mc:Choice Requires="wps">
+            <w:drawing>
+              <wp:anchor distT="0" distB="0" distL="114300" distR="114300" simplePos="0" relativeHeight="251661312" behindDoc="0" locked="0" layoutInCell="1" allowOverlap="1" wp14:anchorId="7D83F216" wp14:editId="49EB2DCD">
+                <wp:simplePos x="0" y="0"/>
+                <wp:positionH relativeFrom="column">
+                  <wp:posOffset>699135</wp:posOffset>
+                </wp:positionH>
+                <wp:positionV relativeFrom="paragraph">
+                  <wp:posOffset>5740400</wp:posOffset>
+                </wp:positionV>
+                <wp:extent cx="4352925" cy="635"/>
+                <wp:effectExtent l="0" t="0" r="0" b="0"/>
+                <wp:wrapTopAndBottom/>
+                <wp:docPr id="1" name="Szövegdoboz 1"/>
+                <wp:cNvGraphicFramePr/>
+                <a:graphic xmlns:a="http://schemas.openxmlformats.org/drawingml/2006/main">
+                  <a:graphicData uri="http://schemas.microsoft.com/office/word/2010/wordprocessingShape">
+                    <wps:wsp>
+                      <wps:cNvSpPr txBox="1"/>
+                      <wps:spPr>
+                        <a:xfrm>
+                          <a:off x="0" y="0"/>
+                          <a:ext cx="4352925" cy="635"/>
+                        </a:xfrm>
+                        <a:prstGeom prst="rect">
+                          <a:avLst/>
+                        </a:prstGeom>
+                        <a:solidFill>
+                          <a:prstClr val="white"/>
+                        </a:solidFill>
+                        <a:ln>
+                          <a:noFill/>
+                        </a:ln>
+                        <a:effectLst/>
+                      </wps:spPr>
+                      <wps:txbx>
+                        <w:txbxContent>
+                          <w:p>
+                            <w:pPr>
+                              <w:pStyle w:val="Kpalrs"/>
+                              <w:jc w:val="center"/>
+                              <w:rPr>
+                                <w:rFonts w:ascii="Times New Roman" w:hAnsi="Times New Roman" w:cs="Times New Roman"/>
+                                <w:i w:val="0"/>
+                                <w:noProof/>
+                                <w:color w:val="auto"/>
+                              </w:rPr>
+                            </w:pPr>
+                            <w:r>
+                              <w:rPr>
+                                <w:rFonts w:ascii="Times New Roman" w:hAnsi="Times New Roman" w:cs="Times New Roman"/>
+                                <w:i w:val="0"/>
+                                <w:noProof/>
+                                <w:color w:val="auto"/>
+                              </w:rPr>
+                              <w:fldChar w:fldCharType="begin"/>
+                            </w:r>
+                            <w:r>
+                              <w:rPr>
+                                <w:rFonts w:ascii="Times New Roman" w:hAnsi="Times New Roman" w:cs="Times New Roman"/>
+                                <w:i w:val="0"/>
+                                <w:noProof/>
+                                <w:color w:val="auto"/>
+                              </w:rPr>
+                              <w:instrText xml:space="preserve"> SEQ ábra \* ARABIC </w:instrText>
+                            </w:r>
+                            <w:r>
+                              <w:rPr>
+                                <w:rFonts w:ascii="Times New Roman" w:hAnsi="Times New Roman" w:cs="Times New Roman"/>
+                                <w:i w:val="0"/>
+                                <w:noProof/>
+                                <w:color w:val="auto"/>
+                              </w:rPr>
+                              <w:fldChar w:fldCharType="separate"/>
+                            </w:r>
+                            <w:r>
+                              <w:rPr>
+                                <w:rFonts w:ascii="Times New Roman" w:hAnsi="Times New Roman" w:cs="Times New Roman"/>
+                                <w:i w:val="0"/>
+                                <w:noProof/>
+                                <w:color w:val="auto"/>
+                              </w:rPr>
+                              <w:t>1</w:t>
+                            </w:r>
+                            <w:r>
+                              <w:rPr>
+                                <w:rFonts w:ascii="Times New Roman" w:hAnsi="Times New Roman" w:cs="Times New Roman"/>
+                                <w:i w:val="0"/>
+                                <w:noProof/>
+                                <w:color w:val="auto"/>
+                              </w:rPr>
+                              <w:fldChar w:fldCharType="end"/>
+                            </w:r>
+                            <w:r>
+                              <w:rPr>
+                                <w:rFonts w:ascii="Times New Roman" w:hAnsi="Times New Roman" w:cs="Times New Roman"/>
+                                <w:i w:val="0"/>
+                                <w:color w:val="auto"/>
+                              </w:rPr>
+                              <w:t>. ábra</w:t>
+                            </w:r>
+                            <w:r>
+                              <w:rPr>
+                                <w:rFonts w:ascii="Times New Roman" w:hAnsi="Times New Roman" w:cs="Times New Roman"/>
+                                <w:i w:val="0"/>
+                                <w:color w:val="auto"/>
+                              </w:rPr>
+                              <w:t>: Felhasználói esetek</w:t>
+                            </w:r>
+                            <w:r>
+                              <w:rPr>
+                                <w:rFonts w:ascii="Times New Roman" w:hAnsi="Times New Roman" w:cs="Times New Roman"/>
+                                <w:i w:val="0"/>
+                                <w:color w:val="auto"/>
+                              </w:rPr>
+                              <w:t xml:space="preserve"> diagramja</w:t>
+                            </w:r>
+                            <w:r>
+                              <w:rPr>
+                                <w:rFonts w:ascii="Times New Roman" w:hAnsi="Times New Roman" w:cs="Times New Roman"/>
+                                <w:i w:val="0"/>
+                                <w:color w:val="auto"/>
+                              </w:rPr>
+                              <w:t xml:space="preserve"> </w:t>
+                            </w:r>
+                          </w:p>
+                        </w:txbxContent>
+                      </wps:txbx>
+                      <wps:bodyPr rot="0" spcFirstLastPara="0" vertOverflow="overflow" horzOverflow="overflow" vert="horz" wrap="square" lIns="0" tIns="0" rIns="0" bIns="0" numCol="1" spcCol="0" rtlCol="0" fromWordArt="0" anchor="t" anchorCtr="0" forceAA="0" compatLnSpc="1">
+                        <a:prstTxWarp prst="textNoShape">
+                          <a:avLst/>
+                        </a:prstTxWarp>
+                        <a:spAutoFit/>
+                      </wps:bodyPr>
+                    </wps:wsp>
+                  </a:graphicData>
+                </a:graphic>
+              </wp:anchor>
+            </w:drawing>
+          </mc:Choice>
+          <mc:Fallback>
+            <w:pict>
+              <v:shapetype w14:anchorId="7D83F216" id="_x0000_t202" coordsize="21600,21600" o:spt="202" path="m,l,21600r21600,l21600,xe">
+                <v:stroke joinstyle="miter"/>
+                <v:path gradientshapeok="t" o:connecttype="rect"/>
+              </v:shapetype>
+              <v:shape id="Szövegdoboz 1" o:spid="_x0000_s1026" type="#_x0000_t202" style="position:absolute;left:0;text-align:left;margin-left:55.05pt;margin-top:452pt;width:342.75pt;height:.05pt;z-index:251661312;visibility:visible;mso-wrap-style:square;mso-wrap-distance-left:9pt;mso-wrap-distance-top:0;mso-wrap-distance-right:9pt;mso-wrap-distance-bottom:0;mso-position-horizontal:absolute;mso-position-horizontal-relative:text;mso-position-vertical:absolute;mso-position-vertical-relative:text;v-text-anchor:top" o:gfxdata="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" stroked="f">
+                <v:textbox style="mso-fit-shape-to-text:t" inset="0,0,0,0">
+                  <w:txbxContent>
+                    <w:p>
+                      <w:pPr>
+                        <w:pStyle w:val="Kpalrs"/>
+                        <w:jc w:val="center"/>
+                        <w:rPr>
+                          <w:rFonts w:ascii="Times New Roman" w:hAnsi="Times New Roman" w:cs="Times New Roman"/>
+                          <w:i w:val="0"/>
+                          <w:noProof/>
+                          <w:color w:val="auto"/>
+                        </w:rPr>
+                      </w:pPr>
+                      <w:r>
+                        <w:rPr>
+                          <w:rFonts w:ascii="Times New Roman" w:hAnsi="Times New Roman" w:cs="Times New Roman"/>
+                          <w:i w:val="0"/>
+                          <w:noProof/>
+                          <w:color w:val="auto"/>
+                        </w:rPr>
+                        <w:fldChar w:fldCharType="begin"/>
+                      </w:r>
+                      <w:r>
+                        <w:rPr>
+                          <w:rFonts w:ascii="Times New Roman" w:hAnsi="Times New Roman" w:cs="Times New Roman"/>
+                          <w:i w:val="0"/>
+                          <w:noProof/>
+                          <w:color w:val="auto"/>
+                        </w:rPr>
+                        <w:instrText xml:space="preserve"> SEQ ábra \* ARABIC </w:instrText>
+                      </w:r>
+                      <w:r>
+                        <w:rPr>
+                          <w:rFonts w:ascii="Times New Roman" w:hAnsi="Times New Roman" w:cs="Times New Roman"/>
+                          <w:i w:val="0"/>
+                          <w:noProof/>
+                          <w:color w:val="auto"/>
+                        </w:rPr>
+                        <w:fldChar w:fldCharType="separate"/>
+                      </w:r>
+                      <w:r>
+                        <w:rPr>
+                          <w:rFonts w:ascii="Times New Roman" w:hAnsi="Times New Roman" w:cs="Times New Roman"/>
+                          <w:i w:val="0"/>
+                          <w:noProof/>
+                          <w:color w:val="auto"/>
+                        </w:rPr>
+                        <w:t>1</w:t>
+                      </w:r>
+                      <w:r>
+                        <w:rPr>
+                          <w:rFonts w:ascii="Times New Roman" w:hAnsi="Times New Roman" w:cs="Times New Roman"/>
+                          <w:i w:val="0"/>
+                          <w:noProof/>
+                          <w:color w:val="auto"/>
+                        </w:rPr>
+                        <w:fldChar w:fldCharType="end"/>
+                      </w:r>
+                      <w:r>
+                        <w:rPr>
+                          <w:rFonts w:ascii="Times New Roman" w:hAnsi="Times New Roman" w:cs="Times New Roman"/>
+                          <w:i w:val="0"/>
+                          <w:color w:val="auto"/>
+                        </w:rPr>
+                        <w:t>. ábra</w:t>
+                      </w:r>
+                      <w:r>
+                        <w:rPr>
+                          <w:rFonts w:ascii="Times New Roman" w:hAnsi="Times New Roman" w:cs="Times New Roman"/>
+                          <w:i w:val="0"/>
+                          <w:color w:val="auto"/>
+                        </w:rPr>
+                        <w:t>: Felhasználói esetek</w:t>
+                      </w:r>
+                      <w:r>
+                        <w:rPr>
+                          <w:rFonts w:ascii="Times New Roman" w:hAnsi="Times New Roman" w:cs="Times New Roman"/>
+                          <w:i w:val="0"/>
+                          <w:color w:val="auto"/>
+                        </w:rPr>
+                        <w:t xml:space="preserve"> diagramja</w:t>
+                      </w:r>
+                      <w:r>
+                        <w:rPr>
+                          <w:rFonts w:ascii="Times New Roman" w:hAnsi="Times New Roman" w:cs="Times New Roman"/>
+                          <w:i w:val="0"/>
+                          <w:color w:val="auto"/>
+                        </w:rPr>
+                        <w:t xml:space="preserve"> </w:t>
+                      </w:r>
+                    </w:p>
+                  </w:txbxContent>
+                </v:textbox>
+                <w10:wrap type="topAndBottom"/>
+              </v:shape>
+            </w:pict>
+          </mc:Fallback>
+        </mc:AlternateContent>
+      </w:r>
+      <w:r>
+        <w:rPr>
+          <w:noProof/>
+          <w:lang w:eastAsia="hu-HU"/>
+        </w:rPr>
+        <w:drawing>
+          <wp:anchor distT="0" distB="0" distL="114300" distR="114300" simplePos="0" relativeHeight="251658240" behindDoc="0" locked="0" layoutInCell="1" allowOverlap="1" wp14:anchorId="571F3F9F" wp14:editId="64D8ADAC">
+            <wp:simplePos x="0" y="0"/>
+            <wp:positionH relativeFrom="margin">
+              <wp:align>center</wp:align>
+            </wp:positionH>
+            <wp:positionV relativeFrom="margin">
+              <wp:posOffset>1304925</wp:posOffset>
+            </wp:positionV>
+            <wp:extent cx="4353533" cy="5487166"/>
+            <wp:effectExtent l="0" t="0" r="9525" b="0"/>
+            <wp:wrapTopAndBottom/>
+            <wp:docPr id="6" name="Kép 6"/>
+            <wp:cNvGraphicFramePr>
+              <a:graphicFrameLocks xmlns:a="http://schemas.openxmlformats.org/drawingml/2006/main" noChangeAspect="1"/>
+            </wp:cNvGraphicFramePr>
+            <a:graphic xmlns:a="http://schemas.openxmlformats.org/drawingml/2006/main">
+              <a:graphicData uri="http://schemas.openxmlformats.org/drawingml/2006/picture">
+                <pic:pic xmlns:pic="http://schemas.openxmlformats.org/drawingml/2006/picture">
+                  <pic:nvPicPr>
+                    <pic:cNvPr id="6" name="Felhasználói esetek diagramja.png"/>
+                    <pic:cNvPicPr/>
+                  </pic:nvPicPr>
+                  <pic:blipFill>
+                    <a:blip r:embed="rId9">
+                      <a:extLst>
+                        <a:ext uri="{28A0092B-C50C-407E-A947-70E740481C1C}">
+                          <a14:useLocalDpi xmlns:a14="http://schemas.microsoft.com/office/drawing/2010/main" val="0"/>
+                        </a:ext>
+                      </a:extLst>
+                    </a:blip>
+                    <a:stretch>
+                      <a:fillRect/>
+                    </a:stretch>
+                  </pic:blipFill>
+                  <pic:spPr>
+                    <a:xfrm>
+                      <a:off x="0" y="0"/>
+                      <a:ext cx="4353533" cy="5487166"/>
+                    </a:xfrm>
+                    <a:prstGeom prst="rect">
+                      <a:avLst/>
+                    </a:prstGeom>
+                  </pic:spPr>
+                </pic:pic>
+              </a:graphicData>
+            </a:graphic>
+          </wp:anchor>
+        </w:drawing>
+      </w:r>
       <w:r>
         <w:rPr>
           <w:rFonts w:ascii="Times New Roman" w:hAnsi="Times New Roman" w:cs="Times New Roman"/>
@@ -1571,25 +1693,291 @@
           <w:sz w:val="24"/>
           <w:szCs w:val="24"/>
         </w:rPr>
-        <w:t xml:space="preserve"> el. A program csomagszerkezete a &lt;</w:t>
-      </w:r>
-      <w:proofErr w:type="gramStart"/>
-      <w:r>
-        <w:rPr>
-          <w:rFonts w:ascii="Times New Roman" w:hAnsi="Times New Roman" w:cs="Times New Roman"/>
-          <w:sz w:val="24"/>
-          <w:szCs w:val="24"/>
-        </w:rPr>
-        <w:t>!!!</w:t>
-      </w:r>
-      <w:proofErr w:type="gramEnd"/>
-      <w:r>
-        <w:rPr>
-          <w:rFonts w:ascii="Times New Roman" w:hAnsi="Times New Roman" w:cs="Times New Roman"/>
-          <w:sz w:val="24"/>
-          <w:szCs w:val="24"/>
-        </w:rPr>
-        <w:t>&gt; ábrán látható.</w:t>
+        <w:t xml:space="preserve"> el. A program csomagszerkezete a </w:t>
+      </w:r>
+      <w:r>
+        <w:rPr>
+          <w:rFonts w:ascii="Times New Roman" w:hAnsi="Times New Roman" w:cs="Times New Roman"/>
+          <w:sz w:val="24"/>
+          <w:szCs w:val="24"/>
+        </w:rPr>
+        <w:t>2.</w:t>
+      </w:r>
+      <w:r>
+        <w:rPr>
+          <w:rFonts w:ascii="Times New Roman" w:hAnsi="Times New Roman" w:cs="Times New Roman"/>
+          <w:sz w:val="24"/>
+          <w:szCs w:val="24"/>
+        </w:rPr>
+        <w:t xml:space="preserve"> ábrán látható.</w:t>
+      </w:r>
+    </w:p>
+    <w:p>
+      <w:pPr>
+        <w:spacing w:after="0"/>
+        <w:rPr>
+          <w:rFonts w:ascii="Times New Roman" w:hAnsi="Times New Roman" w:cs="Times New Roman"/>
+          <w:sz w:val="24"/>
+          <w:szCs w:val="24"/>
+        </w:rPr>
+      </w:pPr>
+      <w:r>
+        <w:rPr>
+          <w:noProof/>
+        </w:rPr>
+        <w:lastRenderedPageBreak/>
+        <mc:AlternateContent>
+          <mc:Choice Requires="wps">
+            <w:drawing>
+              <wp:anchor distT="0" distB="0" distL="114300" distR="114300" simplePos="0" relativeHeight="251663360" behindDoc="0" locked="0" layoutInCell="1" allowOverlap="1" wp14:anchorId="3A95B454" wp14:editId="1C33D0C3">
+                <wp:simplePos x="0" y="0"/>
+                <wp:positionH relativeFrom="column">
+                  <wp:posOffset>680085</wp:posOffset>
+                </wp:positionH>
+                <wp:positionV relativeFrom="paragraph">
+                  <wp:posOffset>5744210</wp:posOffset>
+                </wp:positionV>
+                <wp:extent cx="4400550" cy="635"/>
+                <wp:effectExtent l="0" t="0" r="0" b="0"/>
+                <wp:wrapTopAndBottom/>
+                <wp:docPr id="8" name="Szövegdoboz 8"/>
+                <wp:cNvGraphicFramePr/>
+                <a:graphic xmlns:a="http://schemas.openxmlformats.org/drawingml/2006/main">
+                  <a:graphicData uri="http://schemas.microsoft.com/office/word/2010/wordprocessingShape">
+                    <wps:wsp>
+                      <wps:cNvSpPr txBox="1"/>
+                      <wps:spPr>
+                        <a:xfrm>
+                          <a:off x="0" y="0"/>
+                          <a:ext cx="4400550" cy="635"/>
+                        </a:xfrm>
+                        <a:prstGeom prst="rect">
+                          <a:avLst/>
+                        </a:prstGeom>
+                        <a:solidFill>
+                          <a:prstClr val="white"/>
+                        </a:solidFill>
+                        <a:ln>
+                          <a:noFill/>
+                        </a:ln>
+                        <a:effectLst/>
+                      </wps:spPr>
+                      <wps:txbx>
+                        <w:txbxContent>
+                          <w:p>
+                            <w:pPr>
+                              <w:pStyle w:val="Kpalrs"/>
+                              <w:jc w:val="center"/>
+                              <w:rPr>
+                                <w:rFonts w:ascii="Times New Roman" w:hAnsi="Times New Roman" w:cs="Times New Roman"/>
+                                <w:i w:val="0"/>
+                                <w:noProof/>
+                                <w:color w:val="auto"/>
+                              </w:rPr>
+                            </w:pPr>
+                            <w:r>
+                              <w:rPr>
+                                <w:rFonts w:ascii="Times New Roman" w:hAnsi="Times New Roman" w:cs="Times New Roman"/>
+                                <w:i w:val="0"/>
+                                <w:noProof/>
+                                <w:color w:val="auto"/>
+                              </w:rPr>
+                              <w:fldChar w:fldCharType="begin"/>
+                            </w:r>
+                            <w:r>
+                              <w:rPr>
+                                <w:rFonts w:ascii="Times New Roman" w:hAnsi="Times New Roman" w:cs="Times New Roman"/>
+                                <w:i w:val="0"/>
+                                <w:noProof/>
+                                <w:color w:val="auto"/>
+                              </w:rPr>
+                              <w:instrText xml:space="preserve"> SEQ ábra \* ARABIC </w:instrText>
+                            </w:r>
+                            <w:r>
+                              <w:rPr>
+                                <w:rFonts w:ascii="Times New Roman" w:hAnsi="Times New Roman" w:cs="Times New Roman"/>
+                                <w:i w:val="0"/>
+                                <w:noProof/>
+                                <w:color w:val="auto"/>
+                              </w:rPr>
+                              <w:fldChar w:fldCharType="separate"/>
+                            </w:r>
+                            <w:r>
+                              <w:rPr>
+                                <w:rFonts w:ascii="Times New Roman" w:hAnsi="Times New Roman" w:cs="Times New Roman"/>
+                                <w:i w:val="0"/>
+                                <w:noProof/>
+                                <w:color w:val="auto"/>
+                              </w:rPr>
+                              <w:t>2</w:t>
+                            </w:r>
+                            <w:r>
+                              <w:rPr>
+                                <w:rFonts w:ascii="Times New Roman" w:hAnsi="Times New Roman" w:cs="Times New Roman"/>
+                                <w:i w:val="0"/>
+                                <w:noProof/>
+                                <w:color w:val="auto"/>
+                              </w:rPr>
+                              <w:fldChar w:fldCharType="end"/>
+                            </w:r>
+                            <w:r>
+                              <w:rPr>
+                                <w:rFonts w:ascii="Times New Roman" w:hAnsi="Times New Roman" w:cs="Times New Roman"/>
+                                <w:i w:val="0"/>
+                                <w:color w:val="auto"/>
+                              </w:rPr>
+                              <w:t>. ábra: Az alkalmazás csomagdiagramja</w:t>
+                            </w:r>
+                          </w:p>
+                        </w:txbxContent>
+                      </wps:txbx>
+                      <wps:bodyPr rot="0" spcFirstLastPara="0" vertOverflow="overflow" horzOverflow="overflow" vert="horz" wrap="square" lIns="0" tIns="0" rIns="0" bIns="0" numCol="1" spcCol="0" rtlCol="0" fromWordArt="0" anchor="t" anchorCtr="0" forceAA="0" compatLnSpc="1">
+                        <a:prstTxWarp prst="textNoShape">
+                          <a:avLst/>
+                        </a:prstTxWarp>
+                        <a:spAutoFit/>
+                      </wps:bodyPr>
+                    </wps:wsp>
+                  </a:graphicData>
+                </a:graphic>
+              </wp:anchor>
+            </w:drawing>
+          </mc:Choice>
+          <mc:Fallback>
+            <w:pict>
+              <v:shape w14:anchorId="3A95B454" id="Szövegdoboz 8" o:spid="_x0000_s1027" type="#_x0000_t202" style="position:absolute;margin-left:53.55pt;margin-top:452.3pt;width:346.5pt;height:.05pt;z-index:251663360;visibility:visible;mso-wrap-style:square;mso-wrap-distance-left:9pt;mso-wrap-distance-top:0;mso-wrap-distance-right:9pt;mso-wrap-distance-bottom:0;mso-position-horizontal:absolute;mso-position-horizontal-relative:text;mso-position-vertical:absolute;mso-position-vertical-relative:text;v-text-anchor:top" o:gfxdata="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" stroked="f">
+                <v:textbox style="mso-fit-shape-to-text:t" inset="0,0,0,0">
+                  <w:txbxContent>
+                    <w:p>
+                      <w:pPr>
+                        <w:pStyle w:val="Kpalrs"/>
+                        <w:jc w:val="center"/>
+                        <w:rPr>
+                          <w:rFonts w:ascii="Times New Roman" w:hAnsi="Times New Roman" w:cs="Times New Roman"/>
+                          <w:i w:val="0"/>
+                          <w:noProof/>
+                          <w:color w:val="auto"/>
+                        </w:rPr>
+                      </w:pPr>
+                      <w:r>
+                        <w:rPr>
+                          <w:rFonts w:ascii="Times New Roman" w:hAnsi="Times New Roman" w:cs="Times New Roman"/>
+                          <w:i w:val="0"/>
+                          <w:noProof/>
+                          <w:color w:val="auto"/>
+                        </w:rPr>
+                        <w:fldChar w:fldCharType="begin"/>
+                      </w:r>
+                      <w:r>
+                        <w:rPr>
+                          <w:rFonts w:ascii="Times New Roman" w:hAnsi="Times New Roman" w:cs="Times New Roman"/>
+                          <w:i w:val="0"/>
+                          <w:noProof/>
+                          <w:color w:val="auto"/>
+                        </w:rPr>
+                        <w:instrText xml:space="preserve"> SEQ ábra \* ARABIC </w:instrText>
+                      </w:r>
+                      <w:r>
+                        <w:rPr>
+                          <w:rFonts w:ascii="Times New Roman" w:hAnsi="Times New Roman" w:cs="Times New Roman"/>
+                          <w:i w:val="0"/>
+                          <w:noProof/>
+                          <w:color w:val="auto"/>
+                        </w:rPr>
+                        <w:fldChar w:fldCharType="separate"/>
+                      </w:r>
+                      <w:r>
+                        <w:rPr>
+                          <w:rFonts w:ascii="Times New Roman" w:hAnsi="Times New Roman" w:cs="Times New Roman"/>
+                          <w:i w:val="0"/>
+                          <w:noProof/>
+                          <w:color w:val="auto"/>
+                        </w:rPr>
+                        <w:t>2</w:t>
+                      </w:r>
+                      <w:r>
+                        <w:rPr>
+                          <w:rFonts w:ascii="Times New Roman" w:hAnsi="Times New Roman" w:cs="Times New Roman"/>
+                          <w:i w:val="0"/>
+                          <w:noProof/>
+                          <w:color w:val="auto"/>
+                        </w:rPr>
+                        <w:fldChar w:fldCharType="end"/>
+                      </w:r>
+                      <w:r>
+                        <w:rPr>
+                          <w:rFonts w:ascii="Times New Roman" w:hAnsi="Times New Roman" w:cs="Times New Roman"/>
+                          <w:i w:val="0"/>
+                          <w:color w:val="auto"/>
+                        </w:rPr>
+                        <w:t>. ábra: Az alkalmazás csomagdiagramja</w:t>
+                      </w:r>
+                    </w:p>
+                  </w:txbxContent>
+                </v:textbox>
+                <w10:wrap type="topAndBottom"/>
+              </v:shape>
+            </w:pict>
+          </mc:Fallback>
+        </mc:AlternateContent>
+      </w:r>
+      <w:r>
+        <w:rPr>
+          <w:rFonts w:ascii="Times New Roman" w:hAnsi="Times New Roman" w:cs="Times New Roman"/>
+          <w:noProof/>
+          <w:sz w:val="24"/>
+          <w:szCs w:val="24"/>
+          <w:lang w:eastAsia="hu-HU"/>
+        </w:rPr>
+        <w:drawing>
+          <wp:anchor distT="0" distB="0" distL="114300" distR="114300" simplePos="0" relativeHeight="251659264" behindDoc="0" locked="0" layoutInCell="1" allowOverlap="1">
+            <wp:simplePos x="895350" y="895350"/>
+            <wp:positionH relativeFrom="margin">
+              <wp:align>center</wp:align>
+            </wp:positionH>
+            <wp:positionV relativeFrom="margin">
+              <wp:align>top</wp:align>
+            </wp:positionV>
+            <wp:extent cx="4401164" cy="5687219"/>
+            <wp:effectExtent l="0" t="0" r="0" b="8890"/>
+            <wp:wrapTopAndBottom/>
+            <wp:docPr id="7" name="Kép 7"/>
+            <wp:cNvGraphicFramePr>
+              <a:graphicFrameLocks xmlns:a="http://schemas.openxmlformats.org/drawingml/2006/main" noChangeAspect="1"/>
+            </wp:cNvGraphicFramePr>
+            <a:graphic xmlns:a="http://schemas.openxmlformats.org/drawingml/2006/main">
+              <a:graphicData uri="http://schemas.openxmlformats.org/drawingml/2006/picture">
+                <pic:pic xmlns:pic="http://schemas.openxmlformats.org/drawingml/2006/picture">
+                  <pic:nvPicPr>
+                    <pic:cNvPr id="7" name="Az alkalmazás csomagdiagramja.png"/>
+                    <pic:cNvPicPr/>
+                  </pic:nvPicPr>
+                  <pic:blipFill>
+                    <a:blip r:embed="rId10">
+                      <a:extLst>
+                        <a:ext uri="{28A0092B-C50C-407E-A947-70E740481C1C}">
+                          <a14:useLocalDpi xmlns:a14="http://schemas.microsoft.com/office/drawing/2010/main" val="0"/>
+                        </a:ext>
+                      </a:extLst>
+                    </a:blip>
+                    <a:stretch>
+                      <a:fillRect/>
+                    </a:stretch>
+                  </pic:blipFill>
+                  <pic:spPr>
+                    <a:xfrm>
+                      <a:off x="0" y="0"/>
+                      <a:ext cx="4401164" cy="5687219"/>
+                    </a:xfrm>
+                    <a:prstGeom prst="rect">
+                      <a:avLst/>
+                    </a:prstGeom>
+                  </pic:spPr>
+                </pic:pic>
+              </a:graphicData>
+            </a:graphic>
+          </wp:anchor>
+        </w:drawing>
       </w:r>
     </w:p>
     <w:p>
@@ -1827,15 +2215,7 @@
           <w:sz w:val="24"/>
           <w:szCs w:val="24"/>
         </w:rPr>
-        <w:t xml:space="preserve"> </w:t>
-      </w:r>
-      <w:r>
-        <w:rPr>
-          <w:rFonts w:ascii="Times New Roman" w:hAnsi="Times New Roman" w:cs="Times New Roman"/>
-          <w:sz w:val="24"/>
-          <w:szCs w:val="24"/>
-        </w:rPr>
-        <w:t xml:space="preserve">változóban. A játék elején, ha nem töltöttük be azt, akkor ennek értéke </w:t>
+        <w:t xml:space="preserve"> változóban. A játék elején, ha nem töltöttük be azt, akkor ennek értéke </w:t>
       </w:r>
       <w:r>
         <w:rPr>
@@ -1902,6 +2282,26 @@
           <w:szCs w:val="24"/>
           <w:highlight w:val="white"/>
         </w:rPr>
+        <w:t>, _</w:t>
+      </w:r>
+      <w:r>
+        <w:rPr>
+          <w:rFonts w:ascii="Times New Roman" w:hAnsi="Times New Roman" w:cs="Times New Roman"/>
+          <w:b/>
+          <w:color w:val="000000"/>
+          <w:sz w:val="24"/>
+          <w:szCs w:val="24"/>
+          <w:highlight w:val="white"/>
+        </w:rPr>
+        <w:t>player1Time</w:t>
+      </w:r>
+      <w:r>
+        <w:rPr>
+          <w:rFonts w:ascii="Times New Roman" w:hAnsi="Times New Roman" w:cs="Times New Roman"/>
+          <w:color w:val="000000"/>
+          <w:sz w:val="24"/>
+          <w:szCs w:val="24"/>
+        </w:rPr>
         <w:t xml:space="preserve">, </w:t>
       </w:r>
       <w:r>
@@ -1923,59 +2323,7 @@
           <w:szCs w:val="24"/>
           <w:highlight w:val="white"/>
         </w:rPr>
-        <w:t>player1Time</w:t>
-      </w:r>
-      <w:r>
-        <w:rPr>
-          <w:rFonts w:ascii="Times New Roman" w:hAnsi="Times New Roman" w:cs="Times New Roman"/>
-          <w:color w:val="000000"/>
-          <w:sz w:val="24"/>
-          <w:szCs w:val="24"/>
-        </w:rPr>
-        <w:t xml:space="preserve">, </w:t>
-      </w:r>
-      <w:r>
-        <w:rPr>
-          <w:rFonts w:ascii="Times New Roman" w:hAnsi="Times New Roman" w:cs="Times New Roman"/>
-          <w:color w:val="000000"/>
-          <w:sz w:val="24"/>
-          <w:szCs w:val="24"/>
-          <w:highlight w:val="white"/>
-        </w:rPr>
-        <w:t>_</w:t>
-      </w:r>
-      <w:r>
-        <w:rPr>
-          <w:rFonts w:ascii="Times New Roman" w:hAnsi="Times New Roman" w:cs="Times New Roman"/>
-          <w:b/>
-          <w:color w:val="000000"/>
-          <w:sz w:val="24"/>
-          <w:szCs w:val="24"/>
-          <w:highlight w:val="white"/>
-        </w:rPr>
-        <w:t>player</w:t>
-      </w:r>
-      <w:r>
-        <w:rPr>
-          <w:rFonts w:ascii="Times New Roman" w:hAnsi="Times New Roman" w:cs="Times New Roman"/>
-          <w:b/>
-          <w:color w:val="000000"/>
-          <w:sz w:val="24"/>
-          <w:szCs w:val="24"/>
-          <w:highlight w:val="white"/>
-        </w:rPr>
-        <w:t>2</w:t>
-      </w:r>
-      <w:r>
-        <w:rPr>
-          <w:rFonts w:ascii="Times New Roman" w:hAnsi="Times New Roman" w:cs="Times New Roman"/>
-          <w:b/>
-          <w:color w:val="000000"/>
-          <w:sz w:val="24"/>
-          <w:szCs w:val="24"/>
-          <w:highlight w:val="white"/>
-        </w:rPr>
-        <w:t>Time</w:t>
+        <w:t>player2Time</w:t>
       </w:r>
       <w:r>
         <w:rPr>
@@ -2082,6 +2430,7 @@
           <w:sz w:val="24"/>
           <w:szCs w:val="24"/>
         </w:rPr>
+        <w:lastRenderedPageBreak/>
         <w:t xml:space="preserve">A hosszú távú adattárolás lehetőségeit az </w:t>
       </w:r>
       <w:proofErr w:type="spellStart"/>
@@ -2092,25 +2441,7 @@
           <w:sz w:val="24"/>
           <w:szCs w:val="24"/>
         </w:rPr>
-        <w:t>I</w:t>
-      </w:r>
-      <w:r>
-        <w:rPr>
-          <w:rFonts w:ascii="Times New Roman" w:hAnsi="Times New Roman" w:cs="Times New Roman"/>
-          <w:b/>
-          <w:sz w:val="24"/>
-          <w:szCs w:val="24"/>
-        </w:rPr>
-        <w:t>Reversi</w:t>
-      </w:r>
-      <w:r>
-        <w:rPr>
-          <w:rFonts w:ascii="Times New Roman" w:hAnsi="Times New Roman" w:cs="Times New Roman"/>
-          <w:b/>
-          <w:sz w:val="24"/>
-          <w:szCs w:val="24"/>
-        </w:rPr>
-        <w:t>DataAccess</w:t>
+        <w:t>IReversiDataAccess</w:t>
       </w:r>
       <w:proofErr w:type="spellEnd"/>
       <w:r>
@@ -2190,16 +2521,7 @@
           <w:sz w:val="24"/>
           <w:szCs w:val="24"/>
         </w:rPr>
-        <w:t>Reversi</w:t>
-      </w:r>
-      <w:r>
-        <w:rPr>
-          <w:rFonts w:ascii="Times New Roman" w:hAnsi="Times New Roman" w:cs="Times New Roman"/>
-          <w:b/>
-          <w:sz w:val="24"/>
-          <w:szCs w:val="24"/>
-        </w:rPr>
-        <w:t>FileDataAccess</w:t>
+        <w:t>ReversiFileDataAccess</w:t>
       </w:r>
       <w:proofErr w:type="spellEnd"/>
       <w:r>
@@ -2250,15 +2572,7 @@
           <w:sz w:val="24"/>
           <w:szCs w:val="24"/>
         </w:rPr>
-        <w:t>A program az adatokat szöveges fájl</w:t>
-      </w:r>
-      <w:r>
-        <w:rPr>
-          <w:rFonts w:ascii="Times New Roman" w:hAnsi="Times New Roman" w:cs="Times New Roman"/>
-          <w:sz w:val="24"/>
-          <w:szCs w:val="24"/>
-        </w:rPr>
-        <w:t xml:space="preserve">ként tudja eltárolni, melyek a </w:t>
+        <w:t xml:space="preserve">A program az adatokat szöveges fájlként tudja eltárolni, melyek a </w:t>
       </w:r>
       <w:proofErr w:type="spellStart"/>
       <w:r>
@@ -2277,15 +2591,7 @@
           <w:sz w:val="24"/>
           <w:szCs w:val="24"/>
         </w:rPr>
-        <w:t xml:space="preserve"> </w:t>
-      </w:r>
-      <w:r>
-        <w:rPr>
-          <w:rFonts w:ascii="Times New Roman" w:hAnsi="Times New Roman" w:cs="Times New Roman"/>
-          <w:sz w:val="24"/>
-          <w:szCs w:val="24"/>
-        </w:rPr>
-        <w:t xml:space="preserve">kiterjesztést kapják. Ezeket az adatokat a programban bármikor be lehet tölteni, illetve ki lehet menteni az aktuális </w:t>
+        <w:t xml:space="preserve"> kiterjesztést kapják. Ezeket az adatokat a programban bármikor be lehet tölteni, illetve ki lehet menteni az aktuális </w:t>
       </w:r>
       <w:r>
         <w:rPr>
@@ -2472,6 +2778,399 @@
           <w:szCs w:val="24"/>
         </w:rPr>
         <w:t>.</w:t>
+      </w:r>
+    </w:p>
+    <w:p>
+      <w:pPr>
+        <w:pStyle w:val="Listaszerbekezds"/>
+        <w:numPr>
+          <w:ilvl w:val="1"/>
+          <w:numId w:val="4"/>
+        </w:numPr>
+        <w:spacing w:after="0"/>
+        <w:rPr>
+          <w:rFonts w:ascii="Times New Roman" w:hAnsi="Times New Roman" w:cs="Times New Roman"/>
+          <w:sz w:val="24"/>
+          <w:szCs w:val="24"/>
+        </w:rPr>
+      </w:pPr>
+      <w:r>
+        <w:rPr>
+          <w:rFonts w:ascii="Times New Roman" w:hAnsi="Times New Roman" w:cs="Times New Roman"/>
+          <w:color w:val="000000"/>
+          <w:sz w:val="24"/>
+          <w:szCs w:val="24"/>
+        </w:rPr>
+        <w:t xml:space="preserve">A </w:t>
+      </w:r>
+      <w:proofErr w:type="spellStart"/>
+      <w:r>
+        <w:rPr>
+          <w:rFonts w:ascii="Times New Roman" w:hAnsi="Times New Roman" w:cs="Times New Roman"/>
+          <w:b/>
+          <w:sz w:val="24"/>
+          <w:szCs w:val="24"/>
+        </w:rPr>
+        <w:t>ReversiGameDescriptiveData</w:t>
+      </w:r>
+      <w:proofErr w:type="spellEnd"/>
+      <w:r>
+        <w:rPr>
+          <w:rFonts w:ascii="Times New Roman" w:hAnsi="Times New Roman" w:cs="Times New Roman"/>
+          <w:color w:val="000000"/>
+          <w:sz w:val="24"/>
+          <w:szCs w:val="24"/>
+        </w:rPr>
+        <w:t xml:space="preserve"> </w:t>
+      </w:r>
+      <w:r>
+        <w:rPr>
+          <w:rFonts w:ascii="Times New Roman" w:hAnsi="Times New Roman" w:cs="Times New Roman"/>
+          <w:color w:val="000000"/>
+          <w:sz w:val="24"/>
+          <w:szCs w:val="24"/>
+        </w:rPr>
+        <w:t>osztály diagram a 3. ábrán látható.</w:t>
+      </w:r>
+    </w:p>
+    <w:p>
+      <w:pPr>
+        <w:spacing w:after="0"/>
+        <w:rPr>
+          <w:rFonts w:ascii="Times New Roman" w:hAnsi="Times New Roman" w:cs="Times New Roman"/>
+          <w:sz w:val="24"/>
+          <w:szCs w:val="24"/>
+        </w:rPr>
+      </w:pPr>
+      <w:r>
+        <w:rPr>
+          <w:noProof/>
+        </w:rPr>
+        <mc:AlternateContent>
+          <mc:Choice Requires="wps">
+            <w:drawing>
+              <wp:anchor distT="0" distB="0" distL="114300" distR="114300" simplePos="0" relativeHeight="251666432" behindDoc="0" locked="0" layoutInCell="1" allowOverlap="1" wp14:anchorId="0D28CE9F" wp14:editId="718B52AB">
+                <wp:simplePos x="0" y="0"/>
+                <wp:positionH relativeFrom="margin">
+                  <wp:align>center</wp:align>
+                </wp:positionH>
+                <wp:positionV relativeFrom="paragraph">
+                  <wp:posOffset>3745865</wp:posOffset>
+                </wp:positionV>
+                <wp:extent cx="2847975" cy="635"/>
+                <wp:effectExtent l="0" t="0" r="9525" b="8255"/>
+                <wp:wrapTopAndBottom/>
+                <wp:docPr id="10" name="Szövegdoboz 10"/>
+                <wp:cNvGraphicFramePr/>
+                <a:graphic xmlns:a="http://schemas.openxmlformats.org/drawingml/2006/main">
+                  <a:graphicData uri="http://schemas.microsoft.com/office/word/2010/wordprocessingShape">
+                    <wps:wsp>
+                      <wps:cNvSpPr txBox="1"/>
+                      <wps:spPr>
+                        <a:xfrm>
+                          <a:off x="0" y="0"/>
+                          <a:ext cx="2847975" cy="635"/>
+                        </a:xfrm>
+                        <a:prstGeom prst="rect">
+                          <a:avLst/>
+                        </a:prstGeom>
+                        <a:solidFill>
+                          <a:prstClr val="white"/>
+                        </a:solidFill>
+                        <a:ln>
+                          <a:noFill/>
+                        </a:ln>
+                        <a:effectLst/>
+                      </wps:spPr>
+                      <wps:txbx>
+                        <w:txbxContent>
+                          <w:p>
+                            <w:pPr>
+                              <w:pStyle w:val="Kpalrs"/>
+                              <w:jc w:val="center"/>
+                              <w:rPr>
+                                <w:rFonts w:ascii="Times New Roman" w:hAnsi="Times New Roman" w:cs="Times New Roman"/>
+                                <w:i w:val="0"/>
+                                <w:noProof/>
+                                <w:color w:val="auto"/>
+                              </w:rPr>
+                            </w:pPr>
+                            <w:r>
+                              <w:rPr>
+                                <w:rFonts w:ascii="Times New Roman" w:hAnsi="Times New Roman" w:cs="Times New Roman"/>
+                                <w:i w:val="0"/>
+                                <w:noProof/>
+                                <w:color w:val="auto"/>
+                              </w:rPr>
+                              <w:fldChar w:fldCharType="begin"/>
+                            </w:r>
+                            <w:r>
+                              <w:rPr>
+                                <w:rFonts w:ascii="Times New Roman" w:hAnsi="Times New Roman" w:cs="Times New Roman"/>
+                                <w:i w:val="0"/>
+                                <w:noProof/>
+                                <w:color w:val="auto"/>
+                              </w:rPr>
+                              <w:instrText xml:space="preserve"> SEQ ábra \* ARABIC </w:instrText>
+                            </w:r>
+                            <w:r>
+                              <w:rPr>
+                                <w:rFonts w:ascii="Times New Roman" w:hAnsi="Times New Roman" w:cs="Times New Roman"/>
+                                <w:i w:val="0"/>
+                                <w:noProof/>
+                                <w:color w:val="auto"/>
+                              </w:rPr>
+                              <w:fldChar w:fldCharType="separate"/>
+                            </w:r>
+                            <w:r>
+                              <w:rPr>
+                                <w:rFonts w:ascii="Times New Roman" w:hAnsi="Times New Roman" w:cs="Times New Roman"/>
+                                <w:i w:val="0"/>
+                                <w:noProof/>
+                                <w:color w:val="auto"/>
+                              </w:rPr>
+                              <w:t>3</w:t>
+                            </w:r>
+                            <w:r>
+                              <w:rPr>
+                                <w:rFonts w:ascii="Times New Roman" w:hAnsi="Times New Roman" w:cs="Times New Roman"/>
+                                <w:i w:val="0"/>
+                                <w:noProof/>
+                                <w:color w:val="auto"/>
+                              </w:rPr>
+                              <w:fldChar w:fldCharType="end"/>
+                            </w:r>
+                            <w:r>
+                              <w:rPr>
+                                <w:rFonts w:ascii="Times New Roman" w:hAnsi="Times New Roman" w:cs="Times New Roman"/>
+                                <w:i w:val="0"/>
+                                <w:color w:val="auto"/>
+                              </w:rPr>
+                              <w:t>. ábra</w:t>
+                            </w:r>
+                            <w:r>
+                              <w:rPr>
+                                <w:rFonts w:ascii="Times New Roman" w:hAnsi="Times New Roman" w:cs="Times New Roman"/>
+                                <w:i w:val="0"/>
+                                <w:color w:val="auto"/>
+                              </w:rPr>
+                              <w:t xml:space="preserve">: </w:t>
+                            </w:r>
+                            <w:r>
+                              <w:rPr>
+                                <w:rFonts w:ascii="Times New Roman" w:hAnsi="Times New Roman" w:cs="Times New Roman"/>
+                                <w:i w:val="0"/>
+                                <w:color w:val="auto"/>
+                              </w:rPr>
+                              <w:t xml:space="preserve">A </w:t>
+                            </w:r>
+                            <w:proofErr w:type="spellStart"/>
+                            <w:r>
+                              <w:rPr>
+                                <w:rFonts w:ascii="Times New Roman" w:hAnsi="Times New Roman" w:cs="Times New Roman"/>
+                                <w:b/>
+                                <w:i w:val="0"/>
+                                <w:color w:val="auto"/>
+                              </w:rPr>
+                              <w:t>ReversiGameDescriptiveData</w:t>
+                            </w:r>
+                            <w:proofErr w:type="spellEnd"/>
+                            <w:r>
+                              <w:rPr>
+                                <w:rFonts w:ascii="Times New Roman" w:hAnsi="Times New Roman" w:cs="Times New Roman"/>
+                                <w:i w:val="0"/>
+                                <w:color w:val="auto"/>
+                              </w:rPr>
+                              <w:t xml:space="preserve"> osztály diagramja</w:t>
+                            </w:r>
+                          </w:p>
+                        </w:txbxContent>
+                      </wps:txbx>
+                      <wps:bodyPr rot="0" spcFirstLastPara="0" vertOverflow="overflow" horzOverflow="overflow" vert="horz" wrap="square" lIns="0" tIns="0" rIns="0" bIns="0" numCol="1" spcCol="0" rtlCol="0" fromWordArt="0" anchor="t" anchorCtr="0" forceAA="0" compatLnSpc="1">
+                        <a:prstTxWarp prst="textNoShape">
+                          <a:avLst/>
+                        </a:prstTxWarp>
+                        <a:spAutoFit/>
+                      </wps:bodyPr>
+                    </wps:wsp>
+                  </a:graphicData>
+                </a:graphic>
+                <wp14:sizeRelH relativeFrom="margin">
+                  <wp14:pctWidth>0</wp14:pctWidth>
+                </wp14:sizeRelH>
+              </wp:anchor>
+            </w:drawing>
+          </mc:Choice>
+          <mc:Fallback>
+            <w:pict>
+              <v:shape w14:anchorId="0D28CE9F" id="Szövegdoboz 10" o:spid="_x0000_s1028" type="#_x0000_t202" style="position:absolute;margin-left:0;margin-top:294.95pt;width:224.25pt;height:.05pt;z-index:251666432;visibility:visible;mso-wrap-style:square;mso-width-percent:0;mso-wrap-distance-left:9pt;mso-wrap-distance-top:0;mso-wrap-distance-right:9pt;mso-wrap-distance-bottom:0;mso-position-horizontal:center;mso-position-horizontal-relative:margin;mso-position-vertical:absolute;mso-position-vertical-relative:text;mso-width-percent:0;mso-width-relative:margin;v-text-anchor:top" o:gfxdata="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" stroked="f">
+                <v:textbox style="mso-fit-shape-to-text:t" inset="0,0,0,0">
+                  <w:txbxContent>
+                    <w:p>
+                      <w:pPr>
+                        <w:pStyle w:val="Kpalrs"/>
+                        <w:jc w:val="center"/>
+                        <w:rPr>
+                          <w:rFonts w:ascii="Times New Roman" w:hAnsi="Times New Roman" w:cs="Times New Roman"/>
+                          <w:i w:val="0"/>
+                          <w:noProof/>
+                          <w:color w:val="auto"/>
+                        </w:rPr>
+                      </w:pPr>
+                      <w:r>
+                        <w:rPr>
+                          <w:rFonts w:ascii="Times New Roman" w:hAnsi="Times New Roman" w:cs="Times New Roman"/>
+                          <w:i w:val="0"/>
+                          <w:noProof/>
+                          <w:color w:val="auto"/>
+                        </w:rPr>
+                        <w:fldChar w:fldCharType="begin"/>
+                      </w:r>
+                      <w:r>
+                        <w:rPr>
+                          <w:rFonts w:ascii="Times New Roman" w:hAnsi="Times New Roman" w:cs="Times New Roman"/>
+                          <w:i w:val="0"/>
+                          <w:noProof/>
+                          <w:color w:val="auto"/>
+                        </w:rPr>
+                        <w:instrText xml:space="preserve"> SEQ ábra \* ARABIC </w:instrText>
+                      </w:r>
+                      <w:r>
+                        <w:rPr>
+                          <w:rFonts w:ascii="Times New Roman" w:hAnsi="Times New Roman" w:cs="Times New Roman"/>
+                          <w:i w:val="0"/>
+                          <w:noProof/>
+                          <w:color w:val="auto"/>
+                        </w:rPr>
+                        <w:fldChar w:fldCharType="separate"/>
+                      </w:r>
+                      <w:r>
+                        <w:rPr>
+                          <w:rFonts w:ascii="Times New Roman" w:hAnsi="Times New Roman" w:cs="Times New Roman"/>
+                          <w:i w:val="0"/>
+                          <w:noProof/>
+                          <w:color w:val="auto"/>
+                        </w:rPr>
+                        <w:t>3</w:t>
+                      </w:r>
+                      <w:r>
+                        <w:rPr>
+                          <w:rFonts w:ascii="Times New Roman" w:hAnsi="Times New Roman" w:cs="Times New Roman"/>
+                          <w:i w:val="0"/>
+                          <w:noProof/>
+                          <w:color w:val="auto"/>
+                        </w:rPr>
+                        <w:fldChar w:fldCharType="end"/>
+                      </w:r>
+                      <w:r>
+                        <w:rPr>
+                          <w:rFonts w:ascii="Times New Roman" w:hAnsi="Times New Roman" w:cs="Times New Roman"/>
+                          <w:i w:val="0"/>
+                          <w:color w:val="auto"/>
+                        </w:rPr>
+                        <w:t>. ábra</w:t>
+                      </w:r>
+                      <w:r>
+                        <w:rPr>
+                          <w:rFonts w:ascii="Times New Roman" w:hAnsi="Times New Roman" w:cs="Times New Roman"/>
+                          <w:i w:val="0"/>
+                          <w:color w:val="auto"/>
+                        </w:rPr>
+                        <w:t xml:space="preserve">: </w:t>
+                      </w:r>
+                      <w:r>
+                        <w:rPr>
+                          <w:rFonts w:ascii="Times New Roman" w:hAnsi="Times New Roman" w:cs="Times New Roman"/>
+                          <w:i w:val="0"/>
+                          <w:color w:val="auto"/>
+                        </w:rPr>
+                        <w:t xml:space="preserve">A </w:t>
+                      </w:r>
+                      <w:proofErr w:type="spellStart"/>
+                      <w:r>
+                        <w:rPr>
+                          <w:rFonts w:ascii="Times New Roman" w:hAnsi="Times New Roman" w:cs="Times New Roman"/>
+                          <w:b/>
+                          <w:i w:val="0"/>
+                          <w:color w:val="auto"/>
+                        </w:rPr>
+                        <w:t>ReversiGameDescriptiveData</w:t>
+                      </w:r>
+                      <w:proofErr w:type="spellEnd"/>
+                      <w:r>
+                        <w:rPr>
+                          <w:rFonts w:ascii="Times New Roman" w:hAnsi="Times New Roman" w:cs="Times New Roman"/>
+                          <w:i w:val="0"/>
+                          <w:color w:val="auto"/>
+                        </w:rPr>
+                        <w:t xml:space="preserve"> osztály diagramja</w:t>
+                      </w:r>
+                    </w:p>
+                  </w:txbxContent>
+                </v:textbox>
+                <w10:wrap type="topAndBottom" anchorx="margin"/>
+              </v:shape>
+            </w:pict>
+          </mc:Fallback>
+        </mc:AlternateContent>
+      </w:r>
+      <w:r>
+        <w:rPr>
+          <w:rFonts w:ascii="Times New Roman" w:hAnsi="Times New Roman" w:cs="Times New Roman"/>
+          <w:noProof/>
+          <w:sz w:val="24"/>
+          <w:szCs w:val="24"/>
+          <w:lang w:eastAsia="hu-HU"/>
+        </w:rPr>
+        <w:drawing>
+          <wp:anchor distT="0" distB="0" distL="114300" distR="114300" simplePos="0" relativeHeight="251664384" behindDoc="0" locked="0" layoutInCell="1" allowOverlap="1" wp14:anchorId="5B1CA2F9" wp14:editId="74A50FD5">
+            <wp:simplePos x="0" y="0"/>
+            <wp:positionH relativeFrom="margin">
+              <wp:align>center</wp:align>
+            </wp:positionH>
+            <wp:positionV relativeFrom="margin">
+              <wp:posOffset>3857625</wp:posOffset>
+            </wp:positionV>
+            <wp:extent cx="2238687" cy="3419952"/>
+            <wp:effectExtent l="0" t="0" r="9525" b="9525"/>
+            <wp:wrapTopAndBottom/>
+            <wp:docPr id="9" name="Kép 9"/>
+            <wp:cNvGraphicFramePr>
+              <a:graphicFrameLocks xmlns:a="http://schemas.openxmlformats.org/drawingml/2006/main" noChangeAspect="1"/>
+            </wp:cNvGraphicFramePr>
+            <a:graphic xmlns:a="http://schemas.openxmlformats.org/drawingml/2006/main">
+              <a:graphicData uri="http://schemas.openxmlformats.org/drawingml/2006/picture">
+                <pic:pic xmlns:pic="http://schemas.openxmlformats.org/drawingml/2006/picture">
+                  <pic:nvPicPr>
+                    <pic:cNvPr id="9" name="ReversiGameDescriptiveData class diagram.png"/>
+                    <pic:cNvPicPr/>
+                  </pic:nvPicPr>
+                  <pic:blipFill>
+                    <a:blip r:embed="rId11">
+                      <a:extLst>
+                        <a:ext uri="{28A0092B-C50C-407E-A947-70E740481C1C}">
+                          <a14:useLocalDpi xmlns:a14="http://schemas.microsoft.com/office/drawing/2010/main" val="0"/>
+                        </a:ext>
+                      </a:extLst>
+                    </a:blip>
+                    <a:stretch>
+                      <a:fillRect/>
+                    </a:stretch>
+                  </pic:blipFill>
+                  <pic:spPr>
+                    <a:xfrm>
+                      <a:off x="0" y="0"/>
+                      <a:ext cx="2238687" cy="3419952"/>
+                    </a:xfrm>
+                    <a:prstGeom prst="rect">
+                      <a:avLst/>
+                    </a:prstGeom>
+                  </pic:spPr>
+                </pic:pic>
+              </a:graphicData>
+            </a:graphic>
+          </wp:anchor>
+        </w:drawing>
       </w:r>
     </w:p>
     <w:p>
@@ -2555,7 +3254,129 @@
           <w:sz w:val="24"/>
           <w:szCs w:val="24"/>
         </w:rPr>
-        <w:t xml:space="preserve"> osztály valósítja meg, amely szabályozza a tábla tevékenységeit, valamint a játék egyéb paramétereit. Az </w:t>
+        <w:t xml:space="preserve"> osztály valósítja meg, amely szabályozza a tábla tevékenységeit, valamint a játék egyéb paramétereit. Az időt (</w:t>
+      </w:r>
+      <w:r>
+        <w:rPr>
+          <w:rFonts w:ascii="Times New Roman" w:hAnsi="Times New Roman" w:cs="Times New Roman"/>
+          <w:color w:val="000000"/>
+          <w:sz w:val="24"/>
+          <w:szCs w:val="24"/>
+          <w:highlight w:val="white"/>
+        </w:rPr>
+        <w:t>_</w:t>
+      </w:r>
+      <w:proofErr w:type="spellStart"/>
+      <w:r>
+        <w:rPr>
+          <w:rFonts w:ascii="Times New Roman" w:hAnsi="Times New Roman" w:cs="Times New Roman"/>
+          <w:b/>
+          <w:color w:val="000000"/>
+          <w:sz w:val="24"/>
+          <w:szCs w:val="24"/>
+          <w:highlight w:val="white"/>
+        </w:rPr>
+        <w:t>timer</w:t>
+      </w:r>
+      <w:proofErr w:type="spellEnd"/>
+      <w:r>
+        <w:rPr>
+          <w:rFonts w:ascii="Times New Roman" w:hAnsi="Times New Roman" w:cs="Times New Roman"/>
+          <w:sz w:val="24"/>
+          <w:szCs w:val="24"/>
+        </w:rPr>
+        <w:t>), az aktív játékost (</w:t>
+      </w:r>
+      <w:r>
+        <w:rPr>
+          <w:rFonts w:ascii="Times New Roman" w:hAnsi="Times New Roman" w:cs="Times New Roman"/>
+          <w:color w:val="000000"/>
+          <w:sz w:val="24"/>
+          <w:szCs w:val="24"/>
+          <w:highlight w:val="white"/>
+        </w:rPr>
+        <w:t>_</w:t>
+      </w:r>
+      <w:r>
+        <w:rPr>
+          <w:rFonts w:ascii="Times New Roman" w:hAnsi="Times New Roman" w:cs="Times New Roman"/>
+          <w:b/>
+          <w:color w:val="000000"/>
+          <w:sz w:val="24"/>
+          <w:szCs w:val="24"/>
+          <w:highlight w:val="white"/>
+        </w:rPr>
+        <w:t>isPlayer1TurnOn</w:t>
+      </w:r>
+      <w:r>
+        <w:rPr>
+          <w:rFonts w:ascii="Times New Roman" w:hAnsi="Times New Roman" w:cs="Times New Roman"/>
+          <w:sz w:val="24"/>
+          <w:szCs w:val="24"/>
+        </w:rPr>
+        <w:t>), a passzolást (</w:t>
+      </w:r>
+      <w:r>
+        <w:rPr>
+          <w:rFonts w:ascii="Times New Roman" w:hAnsi="Times New Roman" w:cs="Times New Roman"/>
+          <w:color w:val="000000"/>
+          <w:sz w:val="24"/>
+          <w:szCs w:val="24"/>
+          <w:highlight w:val="white"/>
+        </w:rPr>
+        <w:t>_</w:t>
+      </w:r>
+      <w:proofErr w:type="spellStart"/>
+      <w:r>
+        <w:rPr>
+          <w:rFonts w:ascii="Times New Roman" w:hAnsi="Times New Roman" w:cs="Times New Roman"/>
+          <w:b/>
+          <w:color w:val="000000"/>
+          <w:sz w:val="24"/>
+          <w:szCs w:val="24"/>
+          <w:highlight w:val="white"/>
+        </w:rPr>
+        <w:t>isPassingTurnOn</w:t>
+      </w:r>
+      <w:proofErr w:type="spellEnd"/>
+      <w:r>
+        <w:rPr>
+          <w:rFonts w:ascii="Times New Roman" w:hAnsi="Times New Roman" w:cs="Times New Roman"/>
+          <w:sz w:val="24"/>
+          <w:szCs w:val="24"/>
+        </w:rPr>
+        <w:t>), a játékosok pontjait (</w:t>
+      </w:r>
+      <w:r>
+        <w:rPr>
+          <w:rFonts w:ascii="Times New Roman" w:hAnsi="Times New Roman" w:cs="Times New Roman"/>
+          <w:color w:val="000000"/>
+          <w:sz w:val="24"/>
+          <w:szCs w:val="24"/>
+          <w:highlight w:val="white"/>
+        </w:rPr>
+        <w:t>_</w:t>
+      </w:r>
+      <w:proofErr w:type="spellStart"/>
+      <w:r>
+        <w:rPr>
+          <w:rFonts w:ascii="Times New Roman" w:hAnsi="Times New Roman" w:cs="Times New Roman"/>
+          <w:b/>
+          <w:color w:val="000000"/>
+          <w:sz w:val="24"/>
+          <w:szCs w:val="24"/>
+          <w:highlight w:val="white"/>
+        </w:rPr>
+        <w:t>points</w:t>
+      </w:r>
+      <w:proofErr w:type="spellEnd"/>
+      <w:r>
+        <w:rPr>
+          <w:rFonts w:ascii="Times New Roman" w:hAnsi="Times New Roman" w:cs="Times New Roman"/>
+          <w:sz w:val="24"/>
+          <w:szCs w:val="24"/>
+        </w:rPr>
+        <w:t xml:space="preserve">), a megfordított lerakott </w:t>
       </w:r>
       <w:r>
         <w:rPr>
@@ -2564,145 +3385,7 @@
           <w:szCs w:val="24"/>
         </w:rPr>
         <w:lastRenderedPageBreak/>
-        <w:t>időt (</w:t>
-      </w:r>
-      <w:r>
-        <w:rPr>
-          <w:rFonts w:ascii="Times New Roman" w:hAnsi="Times New Roman" w:cs="Times New Roman"/>
-          <w:color w:val="000000"/>
-          <w:sz w:val="24"/>
-          <w:szCs w:val="24"/>
-          <w:highlight w:val="white"/>
-        </w:rPr>
-        <w:t>_</w:t>
-      </w:r>
-      <w:proofErr w:type="spellStart"/>
-      <w:r>
-        <w:rPr>
-          <w:rFonts w:ascii="Times New Roman" w:hAnsi="Times New Roman" w:cs="Times New Roman"/>
-          <w:b/>
-          <w:color w:val="000000"/>
-          <w:sz w:val="24"/>
-          <w:szCs w:val="24"/>
-          <w:highlight w:val="white"/>
-        </w:rPr>
-        <w:t>timer</w:t>
-      </w:r>
-      <w:proofErr w:type="spellEnd"/>
-      <w:r>
-        <w:rPr>
-          <w:rFonts w:ascii="Times New Roman" w:hAnsi="Times New Roman" w:cs="Times New Roman"/>
-          <w:sz w:val="24"/>
-          <w:szCs w:val="24"/>
-        </w:rPr>
-        <w:t>), az aktív játékost (</w:t>
-      </w:r>
-      <w:r>
-        <w:rPr>
-          <w:rFonts w:ascii="Times New Roman" w:hAnsi="Times New Roman" w:cs="Times New Roman"/>
-          <w:color w:val="000000"/>
-          <w:sz w:val="24"/>
-          <w:szCs w:val="24"/>
-          <w:highlight w:val="white"/>
-        </w:rPr>
-        <w:t>_</w:t>
-      </w:r>
-      <w:r>
-        <w:rPr>
-          <w:rFonts w:ascii="Times New Roman" w:hAnsi="Times New Roman" w:cs="Times New Roman"/>
-          <w:b/>
-          <w:color w:val="000000"/>
-          <w:sz w:val="24"/>
-          <w:szCs w:val="24"/>
-          <w:highlight w:val="white"/>
-        </w:rPr>
-        <w:t>isPlayer1TurnOn</w:t>
-      </w:r>
-      <w:r>
-        <w:rPr>
-          <w:rFonts w:ascii="Times New Roman" w:hAnsi="Times New Roman" w:cs="Times New Roman"/>
-          <w:sz w:val="24"/>
-          <w:szCs w:val="24"/>
-        </w:rPr>
-        <w:t>), a passzolást (</w:t>
-      </w:r>
-      <w:r>
-        <w:rPr>
-          <w:rFonts w:ascii="Times New Roman" w:hAnsi="Times New Roman" w:cs="Times New Roman"/>
-          <w:color w:val="000000"/>
-          <w:sz w:val="24"/>
-          <w:szCs w:val="24"/>
-          <w:highlight w:val="white"/>
-        </w:rPr>
-        <w:t>_</w:t>
-      </w:r>
-      <w:proofErr w:type="spellStart"/>
-      <w:r>
-        <w:rPr>
-          <w:rFonts w:ascii="Times New Roman" w:hAnsi="Times New Roman" w:cs="Times New Roman"/>
-          <w:b/>
-          <w:color w:val="000000"/>
-          <w:sz w:val="24"/>
-          <w:szCs w:val="24"/>
-          <w:highlight w:val="white"/>
-        </w:rPr>
-        <w:t>isPassingTurnOn</w:t>
-      </w:r>
-      <w:proofErr w:type="spellEnd"/>
-      <w:r>
-        <w:rPr>
-          <w:rFonts w:ascii="Times New Roman" w:hAnsi="Times New Roman" w:cs="Times New Roman"/>
-          <w:sz w:val="24"/>
-          <w:szCs w:val="24"/>
-        </w:rPr>
-        <w:t>), a játékosok pontjait (</w:t>
-      </w:r>
-      <w:r>
-        <w:rPr>
-          <w:rFonts w:ascii="Times New Roman" w:hAnsi="Times New Roman" w:cs="Times New Roman"/>
-          <w:color w:val="000000"/>
-          <w:sz w:val="24"/>
-          <w:szCs w:val="24"/>
-          <w:highlight w:val="white"/>
-        </w:rPr>
-        <w:t>_</w:t>
-      </w:r>
-      <w:proofErr w:type="spellStart"/>
-      <w:r>
-        <w:rPr>
-          <w:rFonts w:ascii="Times New Roman" w:hAnsi="Times New Roman" w:cs="Times New Roman"/>
-          <w:b/>
-          <w:color w:val="000000"/>
-          <w:sz w:val="24"/>
-          <w:szCs w:val="24"/>
-          <w:highlight w:val="white"/>
-        </w:rPr>
-        <w:t>points</w:t>
-      </w:r>
-      <w:proofErr w:type="spellEnd"/>
-      <w:r>
-        <w:rPr>
-          <w:rFonts w:ascii="Times New Roman" w:hAnsi="Times New Roman" w:cs="Times New Roman"/>
-          <w:sz w:val="24"/>
-          <w:szCs w:val="24"/>
-        </w:rPr>
-        <w:t>), a megfordított lerakott pontokat</w:t>
-      </w:r>
-      <w:r>
-        <w:rPr>
-          <w:rFonts w:ascii="Times New Roman" w:hAnsi="Times New Roman" w:cs="Times New Roman"/>
-          <w:sz w:val="24"/>
-          <w:szCs w:val="24"/>
-        </w:rPr>
-        <w:t xml:space="preserve"> </w:t>
-      </w:r>
-      <w:r>
-        <w:rPr>
-          <w:rFonts w:ascii="Times New Roman" w:hAnsi="Times New Roman" w:cs="Times New Roman"/>
-          <w:sz w:val="24"/>
-          <w:szCs w:val="24"/>
-        </w:rPr>
-        <w:t>(</w:t>
+        <w:t>pontokat (</w:t>
       </w:r>
       <w:r>
         <w:rPr>
@@ -2950,15 +3633,7 @@
           <w:sz w:val="24"/>
           <w:szCs w:val="24"/>
         </w:rPr>
-        <w:t>)</w:t>
-      </w:r>
-      <w:r>
-        <w:rPr>
-          <w:rFonts w:ascii="Times New Roman" w:hAnsi="Times New Roman" w:cs="Times New Roman"/>
-          <w:sz w:val="24"/>
-          <w:szCs w:val="24"/>
-        </w:rPr>
-        <w:t>. Még kaphat alapértelmezett tábla méretet is.</w:t>
+        <w:t>). Még kaphat alapértelmezett tábla méretet is.</w:t>
       </w:r>
     </w:p>
     <w:p>
@@ -3373,6 +4048,48 @@
           <w:szCs w:val="24"/>
         </w:rPr>
         <w:t>.</w:t>
+      </w:r>
+    </w:p>
+    <w:p>
+      <w:pPr>
+        <w:pStyle w:val="Listaszerbekezds"/>
+        <w:numPr>
+          <w:ilvl w:val="1"/>
+          <w:numId w:val="4"/>
+        </w:numPr>
+        <w:spacing w:after="0"/>
+        <w:rPr>
+          <w:rFonts w:ascii="Times New Roman" w:hAnsi="Times New Roman" w:cs="Times New Roman"/>
+          <w:sz w:val="24"/>
+          <w:szCs w:val="24"/>
+        </w:rPr>
+      </w:pPr>
+      <w:r>
+        <w:rPr>
+          <w:rFonts w:ascii="Times New Roman" w:hAnsi="Times New Roman" w:cs="Times New Roman"/>
+          <w:sz w:val="24"/>
+          <w:szCs w:val="24"/>
+        </w:rPr>
+        <w:t xml:space="preserve">A </w:t>
+      </w:r>
+      <w:proofErr w:type="spellStart"/>
+      <w:r>
+        <w:rPr>
+          <w:rFonts w:ascii="Times New Roman" w:hAnsi="Times New Roman" w:cs="Times New Roman"/>
+          <w:b/>
+          <w:sz w:val="24"/>
+          <w:szCs w:val="24"/>
+        </w:rPr>
+        <w:t>ReversiGameModel</w:t>
+      </w:r>
+      <w:proofErr w:type="spellEnd"/>
+      <w:r>
+        <w:rPr>
+          <w:rFonts w:ascii="Times New Roman" w:hAnsi="Times New Roman" w:cs="Times New Roman"/>
+          <w:sz w:val="24"/>
+          <w:szCs w:val="24"/>
+        </w:rPr>
+        <w:t xml:space="preserve"> osztály diagramja a 4. ábrán látható.</w:t>
       </w:r>
     </w:p>
     <w:p>
@@ -3536,47 +4253,7 @@
           <w:sz w:val="24"/>
           <w:szCs w:val="24"/>
         </w:rPr>
-        <w:t>) tárolja és reprezentálja.</w:t>
-      </w:r>
-      <w:r>
-        <w:rPr>
-          <w:rFonts w:ascii="Times New Roman" w:hAnsi="Times New Roman" w:cs="Times New Roman"/>
-          <w:sz w:val="24"/>
-          <w:szCs w:val="24"/>
-        </w:rPr>
-        <w:t xml:space="preserve"> A felületen létrehozzuk a megfelelő menüpontokat, illetve</w:t>
-      </w:r>
-      <w:r>
-        <w:rPr>
-          <w:rFonts w:ascii="Times New Roman" w:hAnsi="Times New Roman" w:cs="Times New Roman"/>
-          <w:sz w:val="24"/>
-          <w:szCs w:val="24"/>
-        </w:rPr>
-        <w:t xml:space="preserve"> </w:t>
-      </w:r>
-      <w:r>
-        <w:rPr>
-          <w:rFonts w:ascii="Times New Roman" w:hAnsi="Times New Roman" w:cs="Times New Roman"/>
-          <w:sz w:val="24"/>
-          <w:szCs w:val="24"/>
-        </w:rPr>
-        <w:t>státuszsort, valamint dialógusablakokat, és a hozzájuk tartozó</w:t>
-      </w:r>
-      <w:r>
-        <w:rPr>
-          <w:rFonts w:ascii="Times New Roman" w:hAnsi="Times New Roman" w:cs="Times New Roman"/>
-          <w:sz w:val="24"/>
-          <w:szCs w:val="24"/>
-        </w:rPr>
-        <w:t xml:space="preserve"> </w:t>
-      </w:r>
-      <w:r>
-        <w:rPr>
-          <w:rFonts w:ascii="Times New Roman" w:hAnsi="Times New Roman" w:cs="Times New Roman"/>
-          <w:sz w:val="24"/>
-          <w:szCs w:val="24"/>
-        </w:rPr>
-        <w:t>eseménykezelőket. A játéktábla generálását (</w:t>
+        <w:t>) tárolja és reprezentálja. A felületen létrehozzuk a megfelelő menüpontokat, illetve státuszsort, valamint dialógusablakokat, és a hozzájuk tartozó eseménykezelőket. A játéktábla generálását (</w:t>
       </w:r>
       <w:proofErr w:type="spellStart"/>
       <w:r>
@@ -3595,23 +4272,7 @@
           <w:sz w:val="24"/>
           <w:szCs w:val="24"/>
         </w:rPr>
-        <w:t>), illetve az</w:t>
-      </w:r>
-      <w:r>
-        <w:rPr>
-          <w:rFonts w:ascii="Times New Roman" w:hAnsi="Times New Roman" w:cs="Times New Roman"/>
-          <w:sz w:val="24"/>
-          <w:szCs w:val="24"/>
-        </w:rPr>
-        <w:t xml:space="preserve"> </w:t>
-      </w:r>
-      <w:r>
-        <w:rPr>
-          <w:rFonts w:ascii="Times New Roman" w:hAnsi="Times New Roman" w:cs="Times New Roman"/>
-          <w:sz w:val="24"/>
-          <w:szCs w:val="24"/>
-        </w:rPr>
-        <w:t>értékek beállítását (</w:t>
+        <w:t>), illetve az értékek beállítását (</w:t>
       </w:r>
       <w:proofErr w:type="spellStart"/>
       <w:r>
@@ -3737,29 +4398,372 @@
           <w:sz w:val="24"/>
           <w:szCs w:val="24"/>
         </w:rPr>
-        <w:t>egy kép több hol lesz?&lt;</w:t>
-      </w:r>
-      <w:proofErr w:type="gramStart"/>
-      <w:r>
-        <w:rPr>
-          <w:rFonts w:ascii="Times New Roman" w:hAnsi="Times New Roman" w:cs="Times New Roman"/>
-          <w:sz w:val="24"/>
-          <w:szCs w:val="24"/>
-        </w:rPr>
-        <w:t>!!!</w:t>
-      </w:r>
-      <w:proofErr w:type="gramEnd"/>
-      <w:r>
-        <w:rPr>
-          <w:rFonts w:ascii="Times New Roman" w:hAnsi="Times New Roman" w:cs="Times New Roman"/>
-          <w:sz w:val="24"/>
-          <w:szCs w:val="24"/>
-        </w:rPr>
-        <w:t>&gt;</w:t>
+        <w:t xml:space="preserve">A </w:t>
+      </w:r>
+      <w:proofErr w:type="spellStart"/>
+      <w:r>
+        <w:rPr>
+          <w:rFonts w:ascii="Times New Roman" w:hAnsi="Times New Roman" w:cs="Times New Roman"/>
+          <w:b/>
+          <w:sz w:val="24"/>
+          <w:szCs w:val="24"/>
+        </w:rPr>
+        <w:t>GameForm</w:t>
+      </w:r>
+      <w:proofErr w:type="spellEnd"/>
+      <w:r>
+        <w:rPr>
+          <w:rFonts w:ascii="Times New Roman" w:hAnsi="Times New Roman" w:cs="Times New Roman"/>
+          <w:sz w:val="24"/>
+          <w:szCs w:val="24"/>
+        </w:rPr>
+        <w:t xml:space="preserve"> osztály diagramja az 5. ábrán látható.</w:t>
       </w:r>
     </w:p>
     <w:p>
       <w:pPr>
+        <w:pStyle w:val="Listaszerbekezds"/>
+        <w:numPr>
+          <w:ilvl w:val="1"/>
+          <w:numId w:val="4"/>
+        </w:numPr>
+        <w:spacing w:after="0"/>
+        <w:rPr>
+          <w:rFonts w:ascii="Times New Roman" w:hAnsi="Times New Roman" w:cs="Times New Roman"/>
+          <w:sz w:val="24"/>
+          <w:szCs w:val="24"/>
+        </w:rPr>
+      </w:pPr>
+      <w:r>
+        <w:rPr>
+          <w:rFonts w:ascii="Times New Roman" w:hAnsi="Times New Roman" w:cs="Times New Roman"/>
+          <w:sz w:val="24"/>
+          <w:szCs w:val="24"/>
+        </w:rPr>
+        <w:t>Az alkalmazás osztálydiagramja a 6. ábrán</w:t>
+      </w:r>
+    </w:p>
+    <w:p>
+      <w:pPr>
+        <w:spacing w:after="0"/>
+        <w:rPr>
+          <w:rFonts w:ascii="Times New Roman" w:hAnsi="Times New Roman" w:cs="Times New Roman"/>
+          <w:sz w:val="24"/>
+          <w:szCs w:val="24"/>
+        </w:rPr>
+      </w:pPr>
+    </w:p>
+    <w:p>
+      <w:pPr>
+        <w:spacing w:after="0"/>
+        <w:rPr>
+          <w:rFonts w:ascii="Times New Roman" w:hAnsi="Times New Roman" w:cs="Times New Roman"/>
+          <w:sz w:val="24"/>
+          <w:szCs w:val="24"/>
+        </w:rPr>
+      </w:pPr>
+      <w:r>
+        <w:rPr>
+          <w:noProof/>
+        </w:rPr>
+        <w:lastRenderedPageBreak/>
+        <mc:AlternateContent>
+          <mc:Choice Requires="wps">
+            <w:drawing>
+              <wp:anchor distT="0" distB="0" distL="114300" distR="114300" simplePos="0" relativeHeight="251674624" behindDoc="0" locked="0" layoutInCell="1" allowOverlap="1" wp14:anchorId="3CB6ABE7" wp14:editId="46ED87FF">
+                <wp:simplePos x="0" y="0"/>
+                <wp:positionH relativeFrom="margin">
+                  <wp:posOffset>5120005</wp:posOffset>
+                </wp:positionH>
+                <wp:positionV relativeFrom="paragraph">
+                  <wp:posOffset>8366760</wp:posOffset>
+                </wp:positionV>
+                <wp:extent cx="1026160" cy="635"/>
+                <wp:effectExtent l="0" t="0" r="2540" b="0"/>
+                <wp:wrapTopAndBottom/>
+                <wp:docPr id="18" name="Szövegdoboz 18"/>
+                <wp:cNvGraphicFramePr/>
+                <a:graphic xmlns:a="http://schemas.openxmlformats.org/drawingml/2006/main">
+                  <a:graphicData uri="http://schemas.microsoft.com/office/word/2010/wordprocessingShape">
+                    <wps:wsp>
+                      <wps:cNvSpPr txBox="1"/>
+                      <wps:spPr>
+                        <a:xfrm>
+                          <a:off x="0" y="0"/>
+                          <a:ext cx="1026160" cy="635"/>
+                        </a:xfrm>
+                        <a:prstGeom prst="rect">
+                          <a:avLst/>
+                        </a:prstGeom>
+                        <a:solidFill>
+                          <a:prstClr val="white"/>
+                        </a:solidFill>
+                        <a:ln>
+                          <a:noFill/>
+                        </a:ln>
+                        <a:effectLst/>
+                      </wps:spPr>
+                      <wps:txbx>
+                        <w:txbxContent>
+                          <w:p>
+                            <w:pPr>
+                              <w:pStyle w:val="Kpalrs"/>
+                              <w:jc w:val="center"/>
+                              <w:rPr>
+                                <w:rFonts w:ascii="Times New Roman" w:hAnsi="Times New Roman" w:cs="Times New Roman"/>
+                                <w:i w:val="0"/>
+                                <w:noProof/>
+                                <w:color w:val="auto"/>
+                              </w:rPr>
+                            </w:pPr>
+                            <w:r>
+                              <w:rPr>
+                                <w:rFonts w:ascii="Times New Roman" w:hAnsi="Times New Roman" w:cs="Times New Roman"/>
+                                <w:i w:val="0"/>
+                                <w:noProof/>
+                                <w:color w:val="auto"/>
+                              </w:rPr>
+                              <w:fldChar w:fldCharType="begin"/>
+                            </w:r>
+                            <w:r>
+                              <w:rPr>
+                                <w:rFonts w:ascii="Times New Roman" w:hAnsi="Times New Roman" w:cs="Times New Roman"/>
+                                <w:i w:val="0"/>
+                                <w:noProof/>
+                                <w:color w:val="auto"/>
+                              </w:rPr>
+                              <w:instrText xml:space="preserve"> SEQ ábra \* ARABIC </w:instrText>
+                            </w:r>
+                            <w:r>
+                              <w:rPr>
+                                <w:rFonts w:ascii="Times New Roman" w:hAnsi="Times New Roman" w:cs="Times New Roman"/>
+                                <w:i w:val="0"/>
+                                <w:noProof/>
+                                <w:color w:val="auto"/>
+                              </w:rPr>
+                              <w:fldChar w:fldCharType="separate"/>
+                            </w:r>
+                            <w:r>
+                              <w:rPr>
+                                <w:rFonts w:ascii="Times New Roman" w:hAnsi="Times New Roman" w:cs="Times New Roman"/>
+                                <w:i w:val="0"/>
+                                <w:noProof/>
+                                <w:color w:val="auto"/>
+                              </w:rPr>
+                              <w:t>4</w:t>
+                            </w:r>
+                            <w:r>
+                              <w:rPr>
+                                <w:rFonts w:ascii="Times New Roman" w:hAnsi="Times New Roman" w:cs="Times New Roman"/>
+                                <w:i w:val="0"/>
+                                <w:noProof/>
+                                <w:color w:val="auto"/>
+                              </w:rPr>
+                              <w:fldChar w:fldCharType="end"/>
+                            </w:r>
+                            <w:r>
+                              <w:rPr>
+                                <w:rFonts w:ascii="Times New Roman" w:hAnsi="Times New Roman" w:cs="Times New Roman"/>
+                                <w:i w:val="0"/>
+                                <w:color w:val="auto"/>
+                              </w:rPr>
+                              <w:t xml:space="preserve">. ábra: A </w:t>
+                            </w:r>
+                            <w:proofErr w:type="spellStart"/>
+                            <w:r>
+                              <w:rPr>
+                                <w:rFonts w:ascii="Times New Roman" w:hAnsi="Times New Roman" w:cs="Times New Roman"/>
+                                <w:b/>
+                                <w:i w:val="0"/>
+                                <w:color w:val="auto"/>
+                              </w:rPr>
+                              <w:t>ReversiGameModel</w:t>
+                            </w:r>
+                            <w:proofErr w:type="spellEnd"/>
+                            <w:r>
+                              <w:rPr>
+                                <w:rFonts w:ascii="Times New Roman" w:hAnsi="Times New Roman" w:cs="Times New Roman"/>
+                                <w:i w:val="0"/>
+                                <w:color w:val="auto"/>
+                              </w:rPr>
+                              <w:t xml:space="preserve"> osztály diagramja</w:t>
+                            </w:r>
+                          </w:p>
+                        </w:txbxContent>
+                      </wps:txbx>
+                      <wps:bodyPr rot="0" spcFirstLastPara="0" vertOverflow="overflow" horzOverflow="overflow" vert="horz" wrap="square" lIns="0" tIns="0" rIns="0" bIns="0" numCol="1" spcCol="0" rtlCol="0" fromWordArt="0" anchor="t" anchorCtr="0" forceAA="0" compatLnSpc="1">
+                        <a:prstTxWarp prst="textNoShape">
+                          <a:avLst/>
+                        </a:prstTxWarp>
+                        <a:spAutoFit/>
+                      </wps:bodyPr>
+                    </wps:wsp>
+                  </a:graphicData>
+                </a:graphic>
+                <wp14:sizeRelH relativeFrom="margin">
+                  <wp14:pctWidth>0</wp14:pctWidth>
+                </wp14:sizeRelH>
+              </wp:anchor>
+            </w:drawing>
+          </mc:Choice>
+          <mc:Fallback>
+            <w:pict>
+              <v:shape w14:anchorId="3CB6ABE7" id="Szövegdoboz 18" o:spid="_x0000_s1029" type="#_x0000_t202" style="position:absolute;margin-left:403.15pt;margin-top:658.8pt;width:80.8pt;height:.05pt;z-index:251674624;visibility:visible;mso-wrap-style:square;mso-width-percent:0;mso-wrap-distance-left:9pt;mso-wrap-distance-top:0;mso-wrap-distance-right:9pt;mso-wrap-distance-bottom:0;mso-position-horizontal:absolute;mso-position-horizontal-relative:margin;mso-position-vertical:absolute;mso-position-vertical-relative:text;mso-width-percent:0;mso-width-relative:margin;v-text-anchor:top" o:gfxdata="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" stroked="f">
+                <v:textbox style="mso-fit-shape-to-text:t" inset="0,0,0,0">
+                  <w:txbxContent>
+                    <w:p>
+                      <w:pPr>
+                        <w:pStyle w:val="Kpalrs"/>
+                        <w:jc w:val="center"/>
+                        <w:rPr>
+                          <w:rFonts w:ascii="Times New Roman" w:hAnsi="Times New Roman" w:cs="Times New Roman"/>
+                          <w:i w:val="0"/>
+                          <w:noProof/>
+                          <w:color w:val="auto"/>
+                        </w:rPr>
+                      </w:pPr>
+                      <w:r>
+                        <w:rPr>
+                          <w:rFonts w:ascii="Times New Roman" w:hAnsi="Times New Roman" w:cs="Times New Roman"/>
+                          <w:i w:val="0"/>
+                          <w:noProof/>
+                          <w:color w:val="auto"/>
+                        </w:rPr>
+                        <w:fldChar w:fldCharType="begin"/>
+                      </w:r>
+                      <w:r>
+                        <w:rPr>
+                          <w:rFonts w:ascii="Times New Roman" w:hAnsi="Times New Roman" w:cs="Times New Roman"/>
+                          <w:i w:val="0"/>
+                          <w:noProof/>
+                          <w:color w:val="auto"/>
+                        </w:rPr>
+                        <w:instrText xml:space="preserve"> SEQ ábra \* ARABIC </w:instrText>
+                      </w:r>
+                      <w:r>
+                        <w:rPr>
+                          <w:rFonts w:ascii="Times New Roman" w:hAnsi="Times New Roman" w:cs="Times New Roman"/>
+                          <w:i w:val="0"/>
+                          <w:noProof/>
+                          <w:color w:val="auto"/>
+                        </w:rPr>
+                        <w:fldChar w:fldCharType="separate"/>
+                      </w:r>
+                      <w:r>
+                        <w:rPr>
+                          <w:rFonts w:ascii="Times New Roman" w:hAnsi="Times New Roman" w:cs="Times New Roman"/>
+                          <w:i w:val="0"/>
+                          <w:noProof/>
+                          <w:color w:val="auto"/>
+                        </w:rPr>
+                        <w:t>4</w:t>
+                      </w:r>
+                      <w:r>
+                        <w:rPr>
+                          <w:rFonts w:ascii="Times New Roman" w:hAnsi="Times New Roman" w:cs="Times New Roman"/>
+                          <w:i w:val="0"/>
+                          <w:noProof/>
+                          <w:color w:val="auto"/>
+                        </w:rPr>
+                        <w:fldChar w:fldCharType="end"/>
+                      </w:r>
+                      <w:r>
+                        <w:rPr>
+                          <w:rFonts w:ascii="Times New Roman" w:hAnsi="Times New Roman" w:cs="Times New Roman"/>
+                          <w:i w:val="0"/>
+                          <w:color w:val="auto"/>
+                        </w:rPr>
+                        <w:t xml:space="preserve">. ábra: A </w:t>
+                      </w:r>
+                      <w:proofErr w:type="spellStart"/>
+                      <w:r>
+                        <w:rPr>
+                          <w:rFonts w:ascii="Times New Roman" w:hAnsi="Times New Roman" w:cs="Times New Roman"/>
+                          <w:b/>
+                          <w:i w:val="0"/>
+                          <w:color w:val="auto"/>
+                        </w:rPr>
+                        <w:t>ReversiGameModel</w:t>
+                      </w:r>
+                      <w:proofErr w:type="spellEnd"/>
+                      <w:r>
+                        <w:rPr>
+                          <w:rFonts w:ascii="Times New Roman" w:hAnsi="Times New Roman" w:cs="Times New Roman"/>
+                          <w:i w:val="0"/>
+                          <w:color w:val="auto"/>
+                        </w:rPr>
+                        <w:t xml:space="preserve"> osztály diagramja</w:t>
+                      </w:r>
+                    </w:p>
+                  </w:txbxContent>
+                </v:textbox>
+                <w10:wrap type="topAndBottom" anchorx="margin"/>
+              </v:shape>
+            </w:pict>
+          </mc:Fallback>
+        </mc:AlternateContent>
+      </w:r>
+      <w:r>
+        <w:rPr>
+          <w:rFonts w:ascii="Times New Roman" w:hAnsi="Times New Roman" w:cs="Times New Roman"/>
+          <w:noProof/>
+          <w:sz w:val="24"/>
+          <w:szCs w:val="24"/>
+          <w:lang w:eastAsia="hu-HU"/>
+        </w:rPr>
+        <w:drawing>
+          <wp:anchor distT="0" distB="0" distL="114300" distR="114300" simplePos="0" relativeHeight="251667456" behindDoc="0" locked="0" layoutInCell="1" allowOverlap="1">
+            <wp:simplePos x="895350" y="895350"/>
+            <wp:positionH relativeFrom="margin">
+              <wp:align>center</wp:align>
+            </wp:positionH>
+            <wp:positionV relativeFrom="margin">
+              <wp:align>top</wp:align>
+            </wp:positionV>
+            <wp:extent cx="4169410" cy="8892540"/>
+            <wp:effectExtent l="0" t="0" r="2540" b="3810"/>
+            <wp:wrapTopAndBottom/>
+            <wp:docPr id="14" name="Kép 14"/>
+            <wp:cNvGraphicFramePr>
+              <a:graphicFrameLocks xmlns:a="http://schemas.openxmlformats.org/drawingml/2006/main" noChangeAspect="1"/>
+            </wp:cNvGraphicFramePr>
+            <a:graphic xmlns:a="http://schemas.openxmlformats.org/drawingml/2006/main">
+              <a:graphicData uri="http://schemas.openxmlformats.org/drawingml/2006/picture">
+                <pic:pic xmlns:pic="http://schemas.openxmlformats.org/drawingml/2006/picture">
+                  <pic:nvPicPr>
+                    <pic:cNvPr id="14" name="ReversiGameModel class diagram.png"/>
+                    <pic:cNvPicPr/>
+                  </pic:nvPicPr>
+                  <pic:blipFill>
+                    <a:blip r:embed="rId12">
+                      <a:extLst>
+                        <a:ext uri="{28A0092B-C50C-407E-A947-70E740481C1C}">
+                          <a14:useLocalDpi xmlns:a14="http://schemas.microsoft.com/office/drawing/2010/main" val="0"/>
+                        </a:ext>
+                      </a:extLst>
+                    </a:blip>
+                    <a:stretch>
+                      <a:fillRect/>
+                    </a:stretch>
+                  </pic:blipFill>
+                  <pic:spPr>
+                    <a:xfrm>
+                      <a:off x="0" y="0"/>
+                      <a:ext cx="4169410" cy="8892540"/>
+                    </a:xfrm>
+                    <a:prstGeom prst="rect">
+                      <a:avLst/>
+                    </a:prstGeom>
+                  </pic:spPr>
+                </pic:pic>
+              </a:graphicData>
+            </a:graphic>
+          </wp:anchor>
+        </w:drawing>
+      </w:r>
+    </w:p>
+    <w:p>
+      <w:pPr>
         <w:spacing w:before="480" w:after="0"/>
         <w:rPr>
           <w:rFonts w:ascii="Times New Roman" w:hAnsi="Times New Roman" w:cs="Times New Roman"/>
@@ -3768,6 +4772,585 @@
           <w:szCs w:val="28"/>
         </w:rPr>
       </w:pPr>
+      <w:r>
+        <w:rPr>
+          <w:noProof/>
+        </w:rPr>
+        <w:lastRenderedPageBreak/>
+        <mc:AlternateContent>
+          <mc:Choice Requires="wps">
+            <w:drawing>
+              <wp:anchor distT="0" distB="0" distL="114300" distR="114300" simplePos="0" relativeHeight="251672576" behindDoc="0" locked="0" layoutInCell="1" allowOverlap="1" wp14:anchorId="180EFA59" wp14:editId="11A6E673">
+                <wp:simplePos x="0" y="0"/>
+                <wp:positionH relativeFrom="column">
+                  <wp:posOffset>1413510</wp:posOffset>
+                </wp:positionH>
+                <wp:positionV relativeFrom="paragraph">
+                  <wp:posOffset>8277860</wp:posOffset>
+                </wp:positionV>
+                <wp:extent cx="2924175" cy="635"/>
+                <wp:effectExtent l="0" t="0" r="0" b="0"/>
+                <wp:wrapTopAndBottom/>
+                <wp:docPr id="17" name="Szövegdoboz 17"/>
+                <wp:cNvGraphicFramePr/>
+                <a:graphic xmlns:a="http://schemas.openxmlformats.org/drawingml/2006/main">
+                  <a:graphicData uri="http://schemas.microsoft.com/office/word/2010/wordprocessingShape">
+                    <wps:wsp>
+                      <wps:cNvSpPr txBox="1"/>
+                      <wps:spPr>
+                        <a:xfrm>
+                          <a:off x="0" y="0"/>
+                          <a:ext cx="2924175" cy="635"/>
+                        </a:xfrm>
+                        <a:prstGeom prst="rect">
+                          <a:avLst/>
+                        </a:prstGeom>
+                        <a:solidFill>
+                          <a:prstClr val="white"/>
+                        </a:solidFill>
+                        <a:ln>
+                          <a:noFill/>
+                        </a:ln>
+                        <a:effectLst/>
+                      </wps:spPr>
+                      <wps:txbx>
+                        <w:txbxContent>
+                          <w:p>
+                            <w:pPr>
+                              <w:pStyle w:val="Kpalrs"/>
+                              <w:jc w:val="center"/>
+                              <w:rPr>
+                                <w:rFonts w:ascii="Times New Roman" w:hAnsi="Times New Roman" w:cs="Times New Roman"/>
+                                <w:b/>
+                                <w:i w:val="0"/>
+                                <w:noProof/>
+                                <w:color w:val="auto"/>
+                              </w:rPr>
+                            </w:pPr>
+                            <w:r>
+                              <w:rPr>
+                                <w:rFonts w:ascii="Times New Roman" w:hAnsi="Times New Roman" w:cs="Times New Roman"/>
+                                <w:b/>
+                                <w:i w:val="0"/>
+                                <w:noProof/>
+                                <w:color w:val="auto"/>
+                              </w:rPr>
+                              <w:fldChar w:fldCharType="begin"/>
+                            </w:r>
+                            <w:r>
+                              <w:rPr>
+                                <w:rFonts w:ascii="Times New Roman" w:hAnsi="Times New Roman" w:cs="Times New Roman"/>
+                                <w:b/>
+                                <w:i w:val="0"/>
+                                <w:noProof/>
+                                <w:color w:val="auto"/>
+                              </w:rPr>
+                              <w:instrText xml:space="preserve"> SEQ ábra \* ARABIC </w:instrText>
+                            </w:r>
+                            <w:r>
+                              <w:rPr>
+                                <w:rFonts w:ascii="Times New Roman" w:hAnsi="Times New Roman" w:cs="Times New Roman"/>
+                                <w:b/>
+                                <w:i w:val="0"/>
+                                <w:noProof/>
+                                <w:color w:val="auto"/>
+                              </w:rPr>
+                              <w:fldChar w:fldCharType="separate"/>
+                            </w:r>
+                            <w:r>
+                              <w:rPr>
+                                <w:rFonts w:ascii="Times New Roman" w:hAnsi="Times New Roman" w:cs="Times New Roman"/>
+                                <w:b/>
+                                <w:i w:val="0"/>
+                                <w:noProof/>
+                                <w:color w:val="auto"/>
+                              </w:rPr>
+                              <w:t>5</w:t>
+                            </w:r>
+                            <w:r>
+                              <w:rPr>
+                                <w:rFonts w:ascii="Times New Roman" w:hAnsi="Times New Roman" w:cs="Times New Roman"/>
+                                <w:b/>
+                                <w:i w:val="0"/>
+                                <w:noProof/>
+                                <w:color w:val="auto"/>
+                              </w:rPr>
+                              <w:fldChar w:fldCharType="end"/>
+                            </w:r>
+                            <w:r>
+                              <w:rPr>
+                                <w:rFonts w:ascii="Times New Roman" w:hAnsi="Times New Roman" w:cs="Times New Roman"/>
+                                <w:i w:val="0"/>
+                                <w:color w:val="auto"/>
+                              </w:rPr>
+                              <w:t xml:space="preserve">. ábra: A </w:t>
+                            </w:r>
+                            <w:proofErr w:type="spellStart"/>
+                            <w:r>
+                              <w:rPr>
+                                <w:rFonts w:ascii="Times New Roman" w:hAnsi="Times New Roman" w:cs="Times New Roman"/>
+                                <w:b/>
+                                <w:i w:val="0"/>
+                                <w:color w:val="auto"/>
+                              </w:rPr>
+                              <w:t>GameForm</w:t>
+                            </w:r>
+                            <w:proofErr w:type="spellEnd"/>
+                            <w:r>
+                              <w:rPr>
+                                <w:rFonts w:ascii="Times New Roman" w:hAnsi="Times New Roman" w:cs="Times New Roman"/>
+                                <w:i w:val="0"/>
+                                <w:color w:val="auto"/>
+                              </w:rPr>
+                              <w:t xml:space="preserve"> osztály diagramja</w:t>
+                            </w:r>
+                          </w:p>
+                        </w:txbxContent>
+                      </wps:txbx>
+                      <wps:bodyPr rot="0" spcFirstLastPara="0" vertOverflow="overflow" horzOverflow="overflow" vert="horz" wrap="square" lIns="0" tIns="0" rIns="0" bIns="0" numCol="1" spcCol="0" rtlCol="0" fromWordArt="0" anchor="t" anchorCtr="0" forceAA="0" compatLnSpc="1">
+                        <a:prstTxWarp prst="textNoShape">
+                          <a:avLst/>
+                        </a:prstTxWarp>
+                        <a:spAutoFit/>
+                      </wps:bodyPr>
+                    </wps:wsp>
+                  </a:graphicData>
+                </a:graphic>
+              </wp:anchor>
+            </w:drawing>
+          </mc:Choice>
+          <mc:Fallback>
+            <w:pict>
+              <v:shape w14:anchorId="180EFA59" id="Szövegdoboz 17" o:spid="_x0000_s1030" type="#_x0000_t202" style="position:absolute;margin-left:111.3pt;margin-top:651.8pt;width:230.25pt;height:.05pt;z-index:251672576;visibility:visible;mso-wrap-style:square;mso-wrap-distance-left:9pt;mso-wrap-distance-top:0;mso-wrap-distance-right:9pt;mso-wrap-distance-bottom:0;mso-position-horizontal:absolute;mso-position-horizontal-relative:text;mso-position-vertical:absolute;mso-position-vertical-relative:text;v-text-anchor:top" o:gfxdata="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" stroked="f">
+                <v:textbox style="mso-fit-shape-to-text:t" inset="0,0,0,0">
+                  <w:txbxContent>
+                    <w:p>
+                      <w:pPr>
+                        <w:pStyle w:val="Kpalrs"/>
+                        <w:jc w:val="center"/>
+                        <w:rPr>
+                          <w:rFonts w:ascii="Times New Roman" w:hAnsi="Times New Roman" w:cs="Times New Roman"/>
+                          <w:b/>
+                          <w:i w:val="0"/>
+                          <w:noProof/>
+                          <w:color w:val="auto"/>
+                        </w:rPr>
+                      </w:pPr>
+                      <w:r>
+                        <w:rPr>
+                          <w:rFonts w:ascii="Times New Roman" w:hAnsi="Times New Roman" w:cs="Times New Roman"/>
+                          <w:b/>
+                          <w:i w:val="0"/>
+                          <w:noProof/>
+                          <w:color w:val="auto"/>
+                        </w:rPr>
+                        <w:fldChar w:fldCharType="begin"/>
+                      </w:r>
+                      <w:r>
+                        <w:rPr>
+                          <w:rFonts w:ascii="Times New Roman" w:hAnsi="Times New Roman" w:cs="Times New Roman"/>
+                          <w:b/>
+                          <w:i w:val="0"/>
+                          <w:noProof/>
+                          <w:color w:val="auto"/>
+                        </w:rPr>
+                        <w:instrText xml:space="preserve"> SEQ ábra \* ARABIC </w:instrText>
+                      </w:r>
+                      <w:r>
+                        <w:rPr>
+                          <w:rFonts w:ascii="Times New Roman" w:hAnsi="Times New Roman" w:cs="Times New Roman"/>
+                          <w:b/>
+                          <w:i w:val="0"/>
+                          <w:noProof/>
+                          <w:color w:val="auto"/>
+                        </w:rPr>
+                        <w:fldChar w:fldCharType="separate"/>
+                      </w:r>
+                      <w:r>
+                        <w:rPr>
+                          <w:rFonts w:ascii="Times New Roman" w:hAnsi="Times New Roman" w:cs="Times New Roman"/>
+                          <w:b/>
+                          <w:i w:val="0"/>
+                          <w:noProof/>
+                          <w:color w:val="auto"/>
+                        </w:rPr>
+                        <w:t>5</w:t>
+                      </w:r>
+                      <w:r>
+                        <w:rPr>
+                          <w:rFonts w:ascii="Times New Roman" w:hAnsi="Times New Roman" w:cs="Times New Roman"/>
+                          <w:b/>
+                          <w:i w:val="0"/>
+                          <w:noProof/>
+                          <w:color w:val="auto"/>
+                        </w:rPr>
+                        <w:fldChar w:fldCharType="end"/>
+                      </w:r>
+                      <w:r>
+                        <w:rPr>
+                          <w:rFonts w:ascii="Times New Roman" w:hAnsi="Times New Roman" w:cs="Times New Roman"/>
+                          <w:i w:val="0"/>
+                          <w:color w:val="auto"/>
+                        </w:rPr>
+                        <w:t xml:space="preserve">. ábra: A </w:t>
+                      </w:r>
+                      <w:proofErr w:type="spellStart"/>
+                      <w:r>
+                        <w:rPr>
+                          <w:rFonts w:ascii="Times New Roman" w:hAnsi="Times New Roman" w:cs="Times New Roman"/>
+                          <w:b/>
+                          <w:i w:val="0"/>
+                          <w:color w:val="auto"/>
+                        </w:rPr>
+                        <w:t>GameForm</w:t>
+                      </w:r>
+                      <w:proofErr w:type="spellEnd"/>
+                      <w:r>
+                        <w:rPr>
+                          <w:rFonts w:ascii="Times New Roman" w:hAnsi="Times New Roman" w:cs="Times New Roman"/>
+                          <w:i w:val="0"/>
+                          <w:color w:val="auto"/>
+                        </w:rPr>
+                        <w:t xml:space="preserve"> osztály diagramja</w:t>
+                      </w:r>
+                    </w:p>
+                  </w:txbxContent>
+                </v:textbox>
+                <w10:wrap type="topAndBottom"/>
+              </v:shape>
+            </w:pict>
+          </mc:Fallback>
+        </mc:AlternateContent>
+      </w:r>
+      <w:r>
+        <w:rPr>
+          <w:rFonts w:ascii="Times New Roman" w:hAnsi="Times New Roman" w:cs="Times New Roman"/>
+          <w:b/>
+          <w:noProof/>
+          <w:sz w:val="28"/>
+          <w:szCs w:val="28"/>
+          <w:lang w:eastAsia="hu-HU"/>
+        </w:rPr>
+        <w:drawing>
+          <wp:anchor distT="0" distB="0" distL="114300" distR="114300" simplePos="0" relativeHeight="251670528" behindDoc="0" locked="0" layoutInCell="1" allowOverlap="1">
+            <wp:simplePos x="895350" y="895350"/>
+            <wp:positionH relativeFrom="margin">
+              <wp:align>center</wp:align>
+            </wp:positionH>
+            <wp:positionV relativeFrom="margin">
+              <wp:align>top</wp:align>
+            </wp:positionV>
+            <wp:extent cx="2924583" cy="8221222"/>
+            <wp:effectExtent l="0" t="0" r="9525" b="8890"/>
+            <wp:wrapTopAndBottom/>
+            <wp:docPr id="16" name="Kép 16"/>
+            <wp:cNvGraphicFramePr>
+              <a:graphicFrameLocks xmlns:a="http://schemas.openxmlformats.org/drawingml/2006/main" noChangeAspect="1"/>
+            </wp:cNvGraphicFramePr>
+            <a:graphic xmlns:a="http://schemas.openxmlformats.org/drawingml/2006/main">
+              <a:graphicData uri="http://schemas.openxmlformats.org/drawingml/2006/picture">
+                <pic:pic xmlns:pic="http://schemas.openxmlformats.org/drawingml/2006/picture">
+                  <pic:nvPicPr>
+                    <pic:cNvPr id="16" name="GameForm diagram.png"/>
+                    <pic:cNvPicPr/>
+                  </pic:nvPicPr>
+                  <pic:blipFill>
+                    <a:blip r:embed="rId13">
+                      <a:extLst>
+                        <a:ext uri="{28A0092B-C50C-407E-A947-70E740481C1C}">
+                          <a14:useLocalDpi xmlns:a14="http://schemas.microsoft.com/office/drawing/2010/main" val="0"/>
+                        </a:ext>
+                      </a:extLst>
+                    </a:blip>
+                    <a:stretch>
+                      <a:fillRect/>
+                    </a:stretch>
+                  </pic:blipFill>
+                  <pic:spPr>
+                    <a:xfrm>
+                      <a:off x="0" y="0"/>
+                      <a:ext cx="2924583" cy="8221222"/>
+                    </a:xfrm>
+                    <a:prstGeom prst="rect">
+                      <a:avLst/>
+                    </a:prstGeom>
+                  </pic:spPr>
+                </pic:pic>
+              </a:graphicData>
+            </a:graphic>
+          </wp:anchor>
+        </w:drawing>
+      </w:r>
+    </w:p>
+    <w:p>
+      <w:pPr>
+        <w:spacing w:before="480" w:after="0"/>
+        <w:rPr>
+          <w:rFonts w:ascii="Times New Roman" w:hAnsi="Times New Roman" w:cs="Times New Roman"/>
+          <w:b/>
+          <w:sz w:val="28"/>
+          <w:szCs w:val="28"/>
+        </w:rPr>
+      </w:pPr>
+      <w:r>
+        <w:rPr>
+          <w:noProof/>
+        </w:rPr>
+        <w:lastRenderedPageBreak/>
+        <mc:AlternateContent>
+          <mc:Choice Requires="wps">
+            <w:drawing>
+              <wp:anchor distT="0" distB="0" distL="114300" distR="114300" simplePos="0" relativeHeight="251677696" behindDoc="0" locked="0" layoutInCell="1" allowOverlap="1" wp14:anchorId="37D90B95" wp14:editId="1C9E1AB0">
+                <wp:simplePos x="0" y="0"/>
+                <wp:positionH relativeFrom="column">
+                  <wp:posOffset>0</wp:posOffset>
+                </wp:positionH>
+                <wp:positionV relativeFrom="paragraph">
+                  <wp:posOffset>5140960</wp:posOffset>
+                </wp:positionV>
+                <wp:extent cx="5760720" cy="635"/>
+                <wp:effectExtent l="0" t="0" r="0" b="0"/>
+                <wp:wrapTopAndBottom/>
+                <wp:docPr id="20" name="Szövegdoboz 20"/>
+                <wp:cNvGraphicFramePr/>
+                <a:graphic xmlns:a="http://schemas.openxmlformats.org/drawingml/2006/main">
+                  <a:graphicData uri="http://schemas.microsoft.com/office/word/2010/wordprocessingShape">
+                    <wps:wsp>
+                      <wps:cNvSpPr txBox="1"/>
+                      <wps:spPr>
+                        <a:xfrm>
+                          <a:off x="0" y="0"/>
+                          <a:ext cx="5760720" cy="635"/>
+                        </a:xfrm>
+                        <a:prstGeom prst="rect">
+                          <a:avLst/>
+                        </a:prstGeom>
+                        <a:solidFill>
+                          <a:prstClr val="white"/>
+                        </a:solidFill>
+                        <a:ln>
+                          <a:noFill/>
+                        </a:ln>
+                        <a:effectLst/>
+                      </wps:spPr>
+                      <wps:txbx>
+                        <w:txbxContent>
+                          <w:p>
+                            <w:pPr>
+                              <w:pStyle w:val="Kpalrs"/>
+                              <w:jc w:val="center"/>
+                              <w:rPr>
+                                <w:rFonts w:ascii="Times New Roman" w:hAnsi="Times New Roman" w:cs="Times New Roman"/>
+                                <w:i w:val="0"/>
+                                <w:noProof/>
+                                <w:color w:val="auto"/>
+                              </w:rPr>
+                            </w:pPr>
+                            <w:r>
+                              <w:rPr>
+                                <w:rFonts w:ascii="Times New Roman" w:hAnsi="Times New Roman" w:cs="Times New Roman"/>
+                                <w:i w:val="0"/>
+                                <w:noProof/>
+                                <w:color w:val="auto"/>
+                              </w:rPr>
+                              <w:fldChar w:fldCharType="begin"/>
+                            </w:r>
+                            <w:r>
+                              <w:rPr>
+                                <w:rFonts w:ascii="Times New Roman" w:hAnsi="Times New Roman" w:cs="Times New Roman"/>
+                                <w:i w:val="0"/>
+                                <w:noProof/>
+                                <w:color w:val="auto"/>
+                              </w:rPr>
+                              <w:instrText xml:space="preserve"> SEQ ábra \* ARABIC </w:instrText>
+                            </w:r>
+                            <w:r>
+                              <w:rPr>
+                                <w:rFonts w:ascii="Times New Roman" w:hAnsi="Times New Roman" w:cs="Times New Roman"/>
+                                <w:i w:val="0"/>
+                                <w:noProof/>
+                                <w:color w:val="auto"/>
+                              </w:rPr>
+                              <w:fldChar w:fldCharType="separate"/>
+                            </w:r>
+                            <w:r>
+                              <w:rPr>
+                                <w:rFonts w:ascii="Times New Roman" w:hAnsi="Times New Roman" w:cs="Times New Roman"/>
+                                <w:i w:val="0"/>
+                                <w:noProof/>
+                                <w:color w:val="auto"/>
+                              </w:rPr>
+                              <w:t>6</w:t>
+                            </w:r>
+                            <w:r>
+                              <w:rPr>
+                                <w:rFonts w:ascii="Times New Roman" w:hAnsi="Times New Roman" w:cs="Times New Roman"/>
+                                <w:i w:val="0"/>
+                                <w:noProof/>
+                                <w:color w:val="auto"/>
+                              </w:rPr>
+                              <w:fldChar w:fldCharType="end"/>
+                            </w:r>
+                            <w:r>
+                              <w:rPr>
+                                <w:rFonts w:ascii="Times New Roman" w:hAnsi="Times New Roman" w:cs="Times New Roman"/>
+                                <w:i w:val="0"/>
+                                <w:color w:val="auto"/>
+                              </w:rPr>
+                              <w:t>. ábra: A program osztálydiagramja</w:t>
+                            </w:r>
+                          </w:p>
+                        </w:txbxContent>
+                      </wps:txbx>
+                      <wps:bodyPr rot="0" spcFirstLastPara="0" vertOverflow="overflow" horzOverflow="overflow" vert="horz" wrap="square" lIns="0" tIns="0" rIns="0" bIns="0" numCol="1" spcCol="0" rtlCol="0" fromWordArt="0" anchor="t" anchorCtr="0" forceAA="0" compatLnSpc="1">
+                        <a:prstTxWarp prst="textNoShape">
+                          <a:avLst/>
+                        </a:prstTxWarp>
+                        <a:spAutoFit/>
+                      </wps:bodyPr>
+                    </wps:wsp>
+                  </a:graphicData>
+                </a:graphic>
+              </wp:anchor>
+            </w:drawing>
+          </mc:Choice>
+          <mc:Fallback>
+            <w:pict>
+              <v:shape w14:anchorId="37D90B95" id="Szövegdoboz 20" o:spid="_x0000_s1031" type="#_x0000_t202" style="position:absolute;margin-left:0;margin-top:404.8pt;width:453.6pt;height:.05pt;z-index:251677696;visibility:visible;mso-wrap-style:square;mso-wrap-distance-left:9pt;mso-wrap-distance-top:0;mso-wrap-distance-right:9pt;mso-wrap-distance-bottom:0;mso-position-horizontal:absolute;mso-position-horizontal-relative:text;mso-position-vertical:absolute;mso-position-vertical-relative:text;v-text-anchor:top" o:gfxdata="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" stroked="f">
+                <v:textbox style="mso-fit-shape-to-text:t" inset="0,0,0,0">
+                  <w:txbxContent>
+                    <w:p>
+                      <w:pPr>
+                        <w:pStyle w:val="Kpalrs"/>
+                        <w:jc w:val="center"/>
+                        <w:rPr>
+                          <w:rFonts w:ascii="Times New Roman" w:hAnsi="Times New Roman" w:cs="Times New Roman"/>
+                          <w:i w:val="0"/>
+                          <w:noProof/>
+                          <w:color w:val="auto"/>
+                        </w:rPr>
+                      </w:pPr>
+                      <w:r>
+                        <w:rPr>
+                          <w:rFonts w:ascii="Times New Roman" w:hAnsi="Times New Roman" w:cs="Times New Roman"/>
+                          <w:i w:val="0"/>
+                          <w:noProof/>
+                          <w:color w:val="auto"/>
+                        </w:rPr>
+                        <w:fldChar w:fldCharType="begin"/>
+                      </w:r>
+                      <w:r>
+                        <w:rPr>
+                          <w:rFonts w:ascii="Times New Roman" w:hAnsi="Times New Roman" w:cs="Times New Roman"/>
+                          <w:i w:val="0"/>
+                          <w:noProof/>
+                          <w:color w:val="auto"/>
+                        </w:rPr>
+                        <w:instrText xml:space="preserve"> SEQ ábra \* ARABIC </w:instrText>
+                      </w:r>
+                      <w:r>
+                        <w:rPr>
+                          <w:rFonts w:ascii="Times New Roman" w:hAnsi="Times New Roman" w:cs="Times New Roman"/>
+                          <w:i w:val="0"/>
+                          <w:noProof/>
+                          <w:color w:val="auto"/>
+                        </w:rPr>
+                        <w:fldChar w:fldCharType="separate"/>
+                      </w:r>
+                      <w:r>
+                        <w:rPr>
+                          <w:rFonts w:ascii="Times New Roman" w:hAnsi="Times New Roman" w:cs="Times New Roman"/>
+                          <w:i w:val="0"/>
+                          <w:noProof/>
+                          <w:color w:val="auto"/>
+                        </w:rPr>
+                        <w:t>6</w:t>
+                      </w:r>
+                      <w:r>
+                        <w:rPr>
+                          <w:rFonts w:ascii="Times New Roman" w:hAnsi="Times New Roman" w:cs="Times New Roman"/>
+                          <w:i w:val="0"/>
+                          <w:noProof/>
+                          <w:color w:val="auto"/>
+                        </w:rPr>
+                        <w:fldChar w:fldCharType="end"/>
+                      </w:r>
+                      <w:r>
+                        <w:rPr>
+                          <w:rFonts w:ascii="Times New Roman" w:hAnsi="Times New Roman" w:cs="Times New Roman"/>
+                          <w:i w:val="0"/>
+                          <w:color w:val="auto"/>
+                        </w:rPr>
+                        <w:t>. ábra: A program osztálydiagramja</w:t>
+                      </w:r>
+                    </w:p>
+                  </w:txbxContent>
+                </v:textbox>
+                <w10:wrap type="topAndBottom"/>
+              </v:shape>
+            </w:pict>
+          </mc:Fallback>
+        </mc:AlternateContent>
+      </w:r>
+      <w:r>
+        <w:rPr>
+          <w:rFonts w:ascii="Times New Roman" w:hAnsi="Times New Roman" w:cs="Times New Roman"/>
+          <w:b/>
+          <w:noProof/>
+          <w:sz w:val="28"/>
+          <w:szCs w:val="28"/>
+          <w:lang w:eastAsia="hu-HU"/>
+        </w:rPr>
+        <w:drawing>
+          <wp:anchor distT="0" distB="0" distL="114300" distR="114300" simplePos="0" relativeHeight="251675648" behindDoc="0" locked="0" layoutInCell="1" allowOverlap="1">
+            <wp:simplePos x="895350" y="895350"/>
+            <wp:positionH relativeFrom="margin">
+              <wp:align>center</wp:align>
+            </wp:positionH>
+            <wp:positionV relativeFrom="margin">
+              <wp:align>top</wp:align>
+            </wp:positionV>
+            <wp:extent cx="5760720" cy="5083810"/>
+            <wp:effectExtent l="0" t="0" r="0" b="2540"/>
+            <wp:wrapTopAndBottom/>
+            <wp:docPr id="19" name="Kép 19"/>
+            <wp:cNvGraphicFramePr>
+              <a:graphicFrameLocks xmlns:a="http://schemas.openxmlformats.org/drawingml/2006/main" noChangeAspect="1"/>
+            </wp:cNvGraphicFramePr>
+            <a:graphic xmlns:a="http://schemas.openxmlformats.org/drawingml/2006/main">
+              <a:graphicData uri="http://schemas.openxmlformats.org/drawingml/2006/picture">
+                <pic:pic xmlns:pic="http://schemas.openxmlformats.org/drawingml/2006/picture">
+                  <pic:nvPicPr>
+                    <pic:cNvPr id="19" name="Az alkalmazás osztálydiagramja.png"/>
+                    <pic:cNvPicPr/>
+                  </pic:nvPicPr>
+                  <pic:blipFill>
+                    <a:blip r:embed="rId14">
+                      <a:extLst>
+                        <a:ext uri="{28A0092B-C50C-407E-A947-70E740481C1C}">
+                          <a14:useLocalDpi xmlns:a14="http://schemas.microsoft.com/office/drawing/2010/main" val="0"/>
+                        </a:ext>
+                      </a:extLst>
+                    </a:blip>
+                    <a:stretch>
+                      <a:fillRect/>
+                    </a:stretch>
+                  </pic:blipFill>
+                  <pic:spPr>
+                    <a:xfrm>
+                      <a:off x="0" y="0"/>
+                      <a:ext cx="5760720" cy="5083810"/>
+                    </a:xfrm>
+                    <a:prstGeom prst="rect">
+                      <a:avLst/>
+                    </a:prstGeom>
+                  </pic:spPr>
+                </pic:pic>
+              </a:graphicData>
+            </a:graphic>
+          </wp:anchor>
+        </w:drawing>
+      </w:r>
       <w:r>
         <w:rPr>
           <w:rFonts w:ascii="Times New Roman" w:hAnsi="Times New Roman" w:cs="Times New Roman"/>
@@ -3825,16 +5408,7 @@
           <w:sz w:val="24"/>
           <w:szCs w:val="24"/>
         </w:rPr>
-        <w:t>p</w:t>
-      </w:r>
-      <w:r>
-        <w:rPr>
-          <w:rFonts w:ascii="Times New Roman" w:hAnsi="Times New Roman" w:cs="Times New Roman"/>
-          <w:i/>
-          <w:sz w:val="24"/>
-          <w:szCs w:val="24"/>
-        </w:rPr>
-        <w:t>erzisztencia</w:t>
+        <w:t>perzisztencia</w:t>
       </w:r>
       <w:proofErr w:type="spellEnd"/>
       <w:r>
@@ -3973,7 +5547,6 @@
           <w:sz w:val="24"/>
           <w:szCs w:val="24"/>
         </w:rPr>
-        <w:lastRenderedPageBreak/>
         <w:t>ReversiGameModelNewGameInitializeTooSmallTest</w:t>
       </w:r>
       <w:proofErr w:type="spellEnd"/>
@@ -4018,6 +5591,14 @@
           <w:szCs w:val="24"/>
         </w:rPr>
         <w:t xml:space="preserve"> állapotát nem várt módon?</w:t>
+      </w:r>
+      <w:r>
+        <w:rPr>
+          <w:rFonts w:ascii="Times New Roman" w:hAnsi="Times New Roman" w:cs="Times New Roman"/>
+          <w:sz w:val="24"/>
+          <w:szCs w:val="24"/>
+        </w:rPr>
+        <w:t xml:space="preserve"> Nem!</w:t>
       </w:r>
     </w:p>
     <w:p>
@@ -4116,7 +5697,17 @@
           <w:sz w:val="24"/>
           <w:szCs w:val="24"/>
         </w:rPr>
-        <w:t xml:space="preserve">, ReversiGameModelNewGameLoadTestOk0Step, ReversiGameModelNewGameLoadWrongePlayer1TimeTest, ReversiGameModelNewGameLoadWrongePlayer2TimeTest, </w:t>
+        <w:t xml:space="preserve">, ReversiGameModelNewGameLoadTestOk0Step, </w:t>
+      </w:r>
+      <w:r>
+        <w:rPr>
+          <w:rFonts w:ascii="Times New Roman" w:hAnsi="Times New Roman" w:cs="Times New Roman"/>
+          <w:b/>
+          <w:sz w:val="24"/>
+          <w:szCs w:val="24"/>
+        </w:rPr>
+        <w:lastRenderedPageBreak/>
+        <w:t xml:space="preserve">ReversiGameModelNewGameLoadWrongePlayer1TimeTest, ReversiGameModelNewGameLoadWrongePlayer2TimeTest, </w:t>
       </w:r>
       <w:proofErr w:type="spellStart"/>
       <w:r>
@@ -4245,7 +5836,23 @@
           <w:sz w:val="24"/>
           <w:szCs w:val="24"/>
         </w:rPr>
-        <w:t xml:space="preserve">: Csak jó játékokat töltünk be? Ezzel a modell </w:t>
+        <w:t>: Csak jó játékokat töltünk be?</w:t>
+      </w:r>
+      <w:r>
+        <w:rPr>
+          <w:rFonts w:ascii="Times New Roman" w:hAnsi="Times New Roman" w:cs="Times New Roman"/>
+          <w:sz w:val="24"/>
+          <w:szCs w:val="24"/>
+        </w:rPr>
+        <w:t xml:space="preserve"> Igen!</w:t>
+      </w:r>
+      <w:r>
+        <w:rPr>
+          <w:rFonts w:ascii="Times New Roman" w:hAnsi="Times New Roman" w:cs="Times New Roman"/>
+          <w:sz w:val="24"/>
+          <w:szCs w:val="24"/>
+        </w:rPr>
+        <w:t xml:space="preserve"> Ezzel a modell </w:t>
       </w:r>
       <w:proofErr w:type="spellStart"/>
       <w:r>
@@ -4291,16 +5898,7 @@
           <w:sz w:val="24"/>
           <w:szCs w:val="24"/>
         </w:rPr>
-        <w:t>Rev</w:t>
-      </w:r>
-      <w:r>
-        <w:rPr>
-          <w:rFonts w:ascii="Times New Roman" w:hAnsi="Times New Roman" w:cs="Times New Roman"/>
-          <w:b/>
-          <w:sz w:val="24"/>
-          <w:szCs w:val="24"/>
-        </w:rPr>
-        <w:t>ersiGameModelAllPossibleSenario</w:t>
+        <w:t>ReversiGameModelAllPossibleSenario</w:t>
       </w:r>
       <w:proofErr w:type="spellEnd"/>
       <w:r>
@@ -4336,8 +5934,36 @@
           <w:sz w:val="24"/>
           <w:szCs w:val="24"/>
         </w:rPr>
-        <w:t>) is 60060 menet van, persze ennél kevesebb játék állapot. Azt nem sikerült megállapítanom, hogy mennyi.</w:t>
-      </w:r>
+        <w:t>) is 60060 menet van, persze ennél kevesebb játék állapot. Azt nem siker</w:t>
+      </w:r>
+      <w:r>
+        <w:rPr>
+          <w:rFonts w:ascii="Times New Roman" w:hAnsi="Times New Roman" w:cs="Times New Roman"/>
+          <w:sz w:val="24"/>
+          <w:szCs w:val="24"/>
+        </w:rPr>
+        <w:t xml:space="preserve">ült megállapítanom, hogy mennyi és a </w:t>
+      </w:r>
+      <w:proofErr w:type="spellStart"/>
+      <w:r>
+        <w:rPr>
+          <w:rFonts w:ascii="Times New Roman" w:hAnsi="Times New Roman" w:cs="Times New Roman"/>
+          <w:sz w:val="24"/>
+          <w:szCs w:val="24"/>
+        </w:rPr>
+        <w:t>TODO-knél</w:t>
+      </w:r>
+      <w:proofErr w:type="spellEnd"/>
+      <w:r>
+        <w:rPr>
+          <w:rFonts w:ascii="Times New Roman" w:hAnsi="Times New Roman" w:cs="Times New Roman"/>
+          <w:sz w:val="24"/>
+          <w:szCs w:val="24"/>
+        </w:rPr>
+        <w:t xml:space="preserve"> sem segített.</w:t>
+      </w:r>
+      <w:bookmarkStart w:id="0" w:name="_GoBack"/>
+      <w:bookmarkEnd w:id="0"/>
     </w:p>
     <w:p>
       <w:pPr>
@@ -4362,17 +5988,7 @@
           <w:sz w:val="24"/>
           <w:szCs w:val="24"/>
         </w:rPr>
-        <w:t>TO</w:t>
-      </w:r>
-      <w:bookmarkStart w:id="0" w:name="_GoBack"/>
-      <w:bookmarkEnd w:id="0"/>
-      <w:r>
-        <w:rPr>
-          <w:rFonts w:ascii="Times New Roman" w:hAnsi="Times New Roman" w:cs="Times New Roman"/>
-          <w:sz w:val="24"/>
-          <w:szCs w:val="24"/>
-        </w:rPr>
-        <w:t>DO-k</w:t>
+        <w:t>TODO-k</w:t>
       </w:r>
       <w:proofErr w:type="spellEnd"/>
       <w:r>
@@ -4519,8 +6135,8 @@
       </w:r>
     </w:p>
     <w:sectPr>
-      <w:headerReference w:type="default" r:id="rId9"/>
-      <w:footerReference w:type="default" r:id="rId10"/>
+      <w:headerReference w:type="default" r:id="rId15"/>
+      <w:footerReference w:type="default" r:id="rId16"/>
       <w:pgSz w:w="11906" w:h="16838"/>
       <w:pgMar w:top="1417" w:right="1417" w:bottom="1417" w:left="1417" w:header="708" w:footer="708" w:gutter="0"/>
       <w:cols w:space="708"/>
@@ -4570,6 +6186,7 @@
           <w:docPartUnique/>
         </w:docPartObj>
       </w:sdtPr>
+      <w:sdtEndPr/>
       <w:sdtContent>
         <w:r>
           <w:fldChar w:fldCharType="begin"/>
@@ -4584,7 +6201,7 @@
           <w:rPr>
             <w:noProof/>
           </w:rPr>
-          <w:t>4</w:t>
+          <w:t>9</w:t>
         </w:r>
         <w:r>
           <w:fldChar w:fldCharType="end"/>
@@ -5970,537 +7587,26 @@
       <w:contextualSpacing/>
     </w:pPr>
   </w:style>
-</w:styles>
-</file>
-
-<file path=word/glossary/document.xml><?xml version="1.0" encoding="utf-8"?>
-<w:glossaryDocument xmlns:wpc="http://schemas.microsoft.com/office/word/2010/wordprocessingCanvas" xmlns:mc="http://schemas.openxmlformats.org/markup-compatibility/2006" xmlns:o="urn:schemas-microsoft-com:office:office" xmlns:r="http://schemas.openxmlformats.org/officeDocument/2006/relationships" xmlns:m="http://schemas.openxmlformats.org/officeDocument/2006/math" xmlns:v="urn:schemas-microsoft-com:vml" xmlns:wp14="http://schemas.microsoft.com/office/word/2010/wordprocessingDrawing" xmlns:wp="http://schemas.openxmlformats.org/drawingml/2006/wordprocessingDrawing" xmlns:w10="urn:schemas-microsoft-com:office:word" xmlns:w="http://schemas.openxmlformats.org/wordprocessingml/2006/main" xmlns:w14="http://schemas.microsoft.com/office/word/2010/wordml" xmlns:w15="http://schemas.microsoft.com/office/word/2012/wordml" xmlns:wpg="http://schemas.microsoft.com/office/word/2010/wordprocessingGroup" xmlns:wpi="http://schemas.microsoft.com/office/word/2010/wordprocessingInk" xmlns:wne="http://schemas.microsoft.com/office/word/2006/wordml" xmlns:wps="http://schemas.microsoft.com/office/word/2010/wordprocessingShape" mc:Ignorable="w14 w15 wp14"/>
-</file>
-
-<file path=word/glossary/fontTable.xml><?xml version="1.0" encoding="utf-8"?>
-<w:fonts xmlns:mc="http://schemas.openxmlformats.org/markup-compatibility/2006" xmlns:r="http://schemas.openxmlformats.org/officeDocument/2006/relationships" xmlns:w="http://schemas.openxmlformats.org/wordprocessingml/2006/main" xmlns:w14="http://schemas.microsoft.com/office/word/2010/wordml" xmlns:w15="http://schemas.microsoft.com/office/word/2012/wordml" mc:Ignorable="w14 w15">
-  <w:font w:name="Symbol">
-    <w:panose1 w:val="05050102010706020507"/>
-    <w:charset w:val="02"/>
-    <w:family w:val="roman"/>
-    <w:pitch w:val="variable"/>
-    <w:sig w:usb0="00000000" w:usb1="10000000" w:usb2="00000000" w:usb3="00000000" w:csb0="80000000" w:csb1="00000000"/>
-  </w:font>
-  <w:font w:name="Times New Roman">
-    <w:panose1 w:val="02020603050405020304"/>
-    <w:charset w:val="EE"/>
-    <w:family w:val="roman"/>
-    <w:pitch w:val="variable"/>
-    <w:sig w:usb0="E0002EFF" w:usb1="C0007843" w:usb2="00000009" w:usb3="00000000" w:csb0="000001FF" w:csb1="00000000"/>
-  </w:font>
-  <w:font w:name="Courier New">
-    <w:panose1 w:val="02070309020205020404"/>
-    <w:charset w:val="EE"/>
-    <w:family w:val="modern"/>
-    <w:pitch w:val="fixed"/>
-    <w:sig w:usb0="E0002AFF" w:usb1="C0007843" w:usb2="00000009" w:usb3="00000000" w:csb0="000001FF" w:csb1="00000000"/>
-  </w:font>
-  <w:font w:name="Wingdings">
-    <w:panose1 w:val="05000000000000000000"/>
-    <w:charset w:val="02"/>
-    <w:family w:val="auto"/>
-    <w:pitch w:val="variable"/>
-    <w:sig w:usb0="00000000" w:usb1="10000000" w:usb2="00000000" w:usb3="00000000" w:csb0="80000000" w:csb1="00000000"/>
-  </w:font>
-  <w:font w:name="Calibri">
-    <w:panose1 w:val="020F0502020204030204"/>
-    <w:charset w:val="EE"/>
-    <w:family w:val="swiss"/>
-    <w:pitch w:val="variable"/>
-    <w:sig w:usb0="E00002FF" w:usb1="4000ACFF" w:usb2="00000001" w:usb3="00000000" w:csb0="0000019F" w:csb1="00000000"/>
-  </w:font>
-  <w:font w:name="Calibri Light">
-    <w:panose1 w:val="020F0302020204030204"/>
-    <w:charset w:val="EE"/>
-    <w:family w:val="swiss"/>
-    <w:pitch w:val="variable"/>
-    <w:sig w:usb0="A00002EF" w:usb1="4000207B" w:usb2="00000000" w:usb3="00000000" w:csb0="0000019F" w:csb1="00000000"/>
-  </w:font>
-</w:fonts>
-</file>
-
-<file path=word/glossary/settings.xml><?xml version="1.0" encoding="utf-8"?>
-<w:settings xmlns:mc="http://schemas.openxmlformats.org/markup-compatibility/2006" xmlns:o="urn:schemas-microsoft-com:office:office" xmlns:r="http://schemas.openxmlformats.org/officeDocument/2006/relationships" xmlns:m="http://schemas.openxmlformats.org/officeDocument/2006/math" xmlns:v="urn:schemas-microsoft-com:vml" xmlns:w10="urn:schemas-microsoft-com:office:word" xmlns:w="http://schemas.openxmlformats.org/wordprocessingml/2006/main" xmlns:w14="http://schemas.microsoft.com/office/word/2010/wordml" xmlns:w15="http://schemas.microsoft.com/office/word/2012/wordml" xmlns:sl="http://schemas.openxmlformats.org/schemaLibrary/2006/main" mc:Ignorable="w14 w15">
-  <w:view w:val="normal"/>
-  <w:defaultTabStop w:val="708"/>
-  <w:hyphenationZone w:val="425"/>
-  <w:characterSpacingControl w:val="doNotCompress"/>
-  <w:compat>
-    <w:useFELayout/>
-    <w:compatSetting w:name="compatibilityMode" w:uri="http://schemas.microsoft.com/office/word" w:val="15"/>
-    <w:compatSetting w:name="overrideTableStyleFontSizeAndJustification" w:uri="http://schemas.microsoft.com/office/word" w:val="1"/>
-    <w:compatSetting w:name="enableOpenTypeFeatures" w:uri="http://schemas.microsoft.com/office/word" w:val="1"/>
-    <w:compatSetting w:name="doNotFlipMirrorIndents" w:uri="http://schemas.microsoft.com/office/word" w:val="1"/>
-    <w:compatSetting w:name="differentiateMultirowTableHeaders" w:uri="http://schemas.microsoft.com/office/word" w:val="1"/>
-  </w:compat>
-  <w:rsids>
-    <w:rsidRoot w:val="001660B5"/>
-    <w:rsid w:val="001660B5"/>
-    <w:rsid w:val="006D786A"/>
-  </w:rsids>
-  <m:mathPr>
-    <m:mathFont m:val="Cambria Math"/>
-    <m:brkBin m:val="before"/>
-    <m:brkBinSub m:val="--"/>
-    <m:smallFrac m:val="0"/>
-    <m:dispDef/>
-    <m:lMargin m:val="0"/>
-    <m:rMargin m:val="0"/>
-    <m:defJc m:val="centerGroup"/>
-    <m:wrapIndent m:val="1440"/>
-    <m:intLim m:val="subSup"/>
-    <m:naryLim m:val="undOvr"/>
-  </m:mathPr>
-  <w:themeFontLang w:val="hu-HU"/>
-  <w:clrSchemeMapping w:bg1="light1" w:t1="dark1" w:bg2="light2" w:t2="dark2" w:accent1="accent1" w:accent2="accent2" w:accent3="accent3" w:accent4="accent4" w:accent5="accent5" w:accent6="accent6" w:hyperlink="hyperlink" w:followedHyperlink="followedHyperlink"/>
-  <w:decimalSymbol w:val=","/>
-  <w:listSeparator w:val=";"/>
-  <w15:chartTrackingRefBased/>
-</w:settings>
-</file>
-
-<file path=word/glossary/styles.xml><?xml version="1.0" encoding="utf-8"?>
-<w:styles xmlns:mc="http://schemas.openxmlformats.org/markup-compatibility/2006" xmlns:r="http://schemas.openxmlformats.org/officeDocument/2006/relationships" xmlns:w="http://schemas.openxmlformats.org/wordprocessingml/2006/main" xmlns:w14="http://schemas.microsoft.com/office/word/2010/wordml" xmlns:w15="http://schemas.microsoft.com/office/word/2012/wordml" mc:Ignorable="w14 w15">
-  <w:docDefaults>
-    <w:rPrDefault>
-      <w:rPr>
-        <w:rFonts w:asciiTheme="minorHAnsi" w:eastAsiaTheme="minorEastAsia" w:hAnsiTheme="minorHAnsi" w:cstheme="minorBidi"/>
-        <w:sz w:val="22"/>
-        <w:szCs w:val="22"/>
-        <w:lang w:val="hu-HU" w:eastAsia="hu-HU" w:bidi="ar-SA"/>
-      </w:rPr>
-    </w:rPrDefault>
-    <w:pPrDefault>
-      <w:pPr>
-        <w:spacing w:after="160" w:line="259" w:lineRule="auto"/>
-      </w:pPr>
-    </w:pPrDefault>
-  </w:docDefaults>
-  <w:latentStyles w:defLockedState="0" w:defUIPriority="99" w:defSemiHidden="0" w:defUnhideWhenUsed="0" w:defQFormat="0" w:count="371">
-    <w:lsdException w:name="Normal" w:uiPriority="0" w:qFormat="1"/>
-    <w:lsdException w:name="heading 1" w:uiPriority="9" w:qFormat="1"/>
-    <w:lsdException w:name="heading 2" w:semiHidden="1" w:uiPriority="9" w:unhideWhenUsed="1" w:qFormat="1"/>
-    <w:lsdException w:name="heading 3" w:semiHidden="1" w:uiPriority="9" w:unhideWhenUsed="1" w:qFormat="1"/>
-    <w:lsdException w:name="heading 4" w:semiHidden="1" w:uiPriority="9" w:unhideWhenUsed="1" w:qFormat="1"/>
-    <w:lsdException w:name="heading 5" w:semiHidden="1" w:uiPriority="9" w:unhideWhenUsed="1" w:qFormat="1"/>
-    <w:lsdException w:name="heading 6" w:semiHidden="1" w:uiPriority="9" w:unhideWhenUsed="1" w:qFormat="1"/>
-    <w:lsdException w:name="heading 7" w:semiHidden="1" w:uiPriority="9" w:unhideWhenUsed="1" w:qFormat="1"/>
-    <w:lsdException w:name="heading 8" w:semiHidden="1" w:uiPriority="9" w:unhideWhenUsed="1" w:qFormat="1"/>
-    <w:lsdException w:name="heading 9" w:semiHidden="1" w:uiPriority="9" w:unhideWhenUsed="1" w:qFormat="1"/>
-    <w:lsdException w:name="index 1" w:semiHidden="1" w:unhideWhenUsed="1"/>
-    <w:lsdException w:name="index 2" w:semiHidden="1" w:unhideWhenUsed="1"/>
-    <w:lsdException w:name="index 3" w:semiHidden="1" w:unhideWhenUsed="1"/>
-    <w:lsdException w:name="index 4" w:semiHidden="1" w:unhideWhenUsed="1"/>
-    <w:lsdException w:name="index 5" w:semiHidden="1" w:unhideWhenUsed="1"/>
-    <w:lsdException w:name="index 6" w:semiHidden="1" w:unhideWhenUsed="1"/>
-    <w:lsdException w:name="index 7" w:semiHidden="1" w:unhideWhenUsed="1"/>
-    <w:lsdException w:name="index 8" w:semiHidden="1" w:unhideWhenUsed="1"/>
-    <w:lsdException w:name="index 9" w:semiHidden="1" w:unhideWhenUsed="1"/>
-    <w:lsdException w:name="toc 1" w:semiHidden="1" w:uiPriority="39" w:unhideWhenUsed="1"/>
-    <w:lsdException w:name="toc 2" w:semiHidden="1" w:uiPriority="39" w:unhideWhenUsed="1"/>
-    <w:lsdException w:name="toc 3" w:semiHidden="1" w:uiPriority="39" w:unhideWhenUsed="1"/>
-    <w:lsdException w:name="toc 4" w:semiHidden="1" w:uiPriority="39" w:unhideWhenUsed="1"/>
-    <w:lsdException w:name="toc 5" w:semiHidden="1" w:uiPriority="39" w:unhideWhenUsed="1"/>
-    <w:lsdException w:name="toc 6" w:semiHidden="1" w:uiPriority="39" w:unhideWhenUsed="1"/>
-    <w:lsdException w:name="toc 7" w:semiHidden="1" w:uiPriority="39" w:unhideWhenUsed="1"/>
-    <w:lsdException w:name="toc 8" w:semiHidden="1" w:uiPriority="39" w:unhideWhenUsed="1"/>
-    <w:lsdException w:name="toc 9" w:semiHidden="1" w:uiPriority="39" w:unhideWhenUsed="1"/>
-    <w:lsdException w:name="Normal Indent" w:semiHidden="1" w:unhideWhenUsed="1"/>
-    <w:lsdException w:name="footnote text" w:semiHidden="1" w:unhideWhenUsed="1"/>
-    <w:lsdException w:name="annotation text" w:semiHidden="1" w:unhideWhenUsed="1"/>
-    <w:lsdException w:name="header" w:semiHidden="1" w:unhideWhenUsed="1"/>
-    <w:lsdException w:name="footer" w:semiHidden="1" w:unhideWhenUsed="1"/>
-    <w:lsdException w:name="index heading" w:semiHidden="1" w:unhideWhenUsed="1"/>
-    <w:lsdException w:name="caption" w:semiHidden="1" w:uiPriority="35" w:unhideWhenUsed="1" w:qFormat="1"/>
-    <w:lsdException w:name="table of figures" w:semiHidden="1" w:unhideWhenUsed="1"/>
-    <w:lsdException w:name="envelope address" w:semiHidden="1" w:unhideWhenUsed="1"/>
-    <w:lsdException w:name="envelope return" w:semiHidden="1" w:unhideWhenUsed="1"/>
-    <w:lsdException w:name="footnote reference" w:semiHidden="1" w:unhideWhenUsed="1"/>
-    <w:lsdException w:name="annotation reference" w:semiHidden="1" w:unhideWhenUsed="1"/>
-    <w:lsdException w:name="line number" w:semiHidden="1" w:unhideWhenUsed="1"/>
-    <w:lsdException w:name="page number" w:semiHidden="1" w:unhideWhenUsed="1"/>
-    <w:lsdException w:name="endnote reference" w:semiHidden="1" w:unhideWhenUsed="1"/>
-    <w:lsdException w:name="endnote text" w:semiHidden="1" w:unhideWhenUsed="1"/>
-    <w:lsdException w:name="table of authorities" w:semiHidden="1" w:unhideWhenUsed="1"/>
-    <w:lsdException w:name="macro" w:semiHidden="1" w:unhideWhenUsed="1"/>
-    <w:lsdException w:name="toa heading" w:semiHidden="1" w:unhideWhenUsed="1"/>
-    <w:lsdException w:name="List" w:semiHidden="1" w:unhideWhenUsed="1"/>
-    <w:lsdException w:name="List Bullet" w:semiHidden="1" w:unhideWhenUsed="1"/>
-    <w:lsdException w:name="List Number" w:semiHidden="1" w:unhideWhenUsed="1"/>
-    <w:lsdException w:name="List 2" w:semiHidden="1" w:unhideWhenUsed="1"/>
-    <w:lsdException w:name="List 3" w:semiHidden="1" w:unhideWhenUsed="1"/>
-    <w:lsdException w:name="List 4" w:semiHidden="1" w:unhideWhenUsed="1"/>
-    <w:lsdException w:name="List 5" w:semiHidden="1" w:unhideWhenUsed="1"/>
-    <w:lsdException w:name="List Bullet 2" w:semiHidden="1" w:unhideWhenUsed="1"/>
-    <w:lsdException w:name="List Bullet 3" w:semiHidden="1" w:unhideWhenUsed="1"/>
-    <w:lsdException w:name="List Bullet 4" w:semiHidden="1" w:unhideWhenUsed="1"/>
-    <w:lsdException w:name="List Bullet 5" w:semiHidden="1" w:unhideWhenUsed="1"/>
-    <w:lsdException w:name="List Number 2" w:semiHidden="1" w:unhideWhenUsed="1"/>
-    <w:lsdException w:name="List Number 3" w:semiHidden="1" w:unhideWhenUsed="1"/>
-    <w:lsdException w:name="List Number 4" w:semiHidden="1" w:unhideWhenUsed="1"/>
-    <w:lsdException w:name="List Number 5" w:semiHidden="1" w:unhideWhenUsed="1"/>
-    <w:lsdException w:name="Title" w:uiPriority="10" w:qFormat="1"/>
-    <w:lsdException w:name="Closing" w:semiHidden="1" w:unhideWhenUsed="1"/>
-    <w:lsdException w:name="Signature" w:semiHidden="1" w:unhideWhenUsed="1"/>
-    <w:lsdException w:name="Default Paragraph Font" w:semiHidden="1" w:uiPriority="1" w:unhideWhenUsed="1"/>
-    <w:lsdException w:name="Body Text" w:semiHidden="1" w:unhideWhenUsed="1"/>
-    <w:lsdException w:name="Body Text Indent" w:semiHidden="1" w:unhideWhenUsed="1"/>
-    <w:lsdException w:name="List Continue" w:semiHidden="1" w:unhideWhenUsed="1"/>
-    <w:lsdException w:name="List Continue 2" w:semiHidden="1" w:unhideWhenUsed="1"/>
-    <w:lsdException w:name="List Continue 3" w:semiHidden="1" w:unhideWhenUsed="1"/>
-    <w:lsdException w:name="List Continue 4" w:semiHidden="1" w:unhideWhenUsed="1"/>
-    <w:lsdException w:name="List Continue 5" w:semiHidden="1" w:unhideWhenUsed="1"/>
-    <w:lsdException w:name="Message Header" w:semiHidden="1" w:unhideWhenUsed="1"/>
-    <w:lsdException w:name="Subtitle" w:uiPriority="11" w:qFormat="1"/>
-    <w:lsdException w:name="Salutation" w:semiHidden="1" w:unhideWhenUsed="1"/>
-    <w:lsdException w:name="Date" w:semiHidden="1" w:unhideWhenUsed="1"/>
-    <w:lsdException w:name="Body Text First Indent" w:semiHidden="1" w:unhideWhenUsed="1"/>
-    <w:lsdException w:name="Body Text First Indent 2" w:semiHidden="1" w:unhideWhenUsed="1"/>
-    <w:lsdException w:name="Note Heading" w:semiHidden="1" w:unhideWhenUsed="1"/>
-    <w:lsdException w:name="Body Text 2" w:semiHidden="1" w:unhideWhenUsed="1"/>
-    <w:lsdException w:name="Body Text 3" w:semiHidden="1" w:unhideWhenUsed="1"/>
-    <w:lsdException w:name="Body Text Indent 2" w:semiHidden="1" w:unhideWhenUsed="1"/>
-    <w:lsdException w:name="Body Text Indent 3" w:semiHidden="1" w:unhideWhenUsed="1"/>
-    <w:lsdException w:name="Block Text" w:semiHidden="1" w:unhideWhenUsed="1"/>
-    <w:lsdException w:name="Hyperlink" w:semiHidden="1" w:unhideWhenUsed="1"/>
-    <w:lsdException w:name="FollowedHyperlink" w:semiHidden="1" w:unhideWhenUsed="1"/>
-    <w:lsdException w:name="Strong" w:uiPriority="22" w:qFormat="1"/>
-    <w:lsdException w:name="Emphasis" w:uiPriority="20" w:qFormat="1"/>
-    <w:lsdException w:name="Document Map" w:semiHidden="1" w:unhideWhenUsed="1"/>
-    <w:lsdException w:name="Plain Text" w:semiHidden="1" w:unhideWhenUsed="1"/>
-    <w:lsdException w:name="E-mail Signature" w:semiHidden="1" w:unhideWhenUsed="1"/>
-    <w:lsdException w:name="HTML Top of Form" w:semiHidden="1" w:unhideWhenUsed="1"/>
-    <w:lsdException w:name="HTML Bottom of Form" w:semiHidden="1" w:unhideWhenUsed="1"/>
-    <w:lsdException w:name="Normal (Web)" w:semiHidden="1" w:unhideWhenUsed="1"/>
-    <w:lsdException w:name="HTML Acronym" w:semiHidden="1" w:unhideWhenUsed="1"/>
-    <w:lsdException w:name="HTML Address" w:semiHidden="1" w:unhideWhenUsed="1"/>
-    <w:lsdException w:name="HTML Cite" w:semiHidden="1" w:unhideWhenUsed="1"/>
-    <w:lsdException w:name="HTML Code" w:semiHidden="1" w:unhideWhenUsed="1"/>
-    <w:lsdException w:name="HTML Definition" w:semiHidden="1" w:unhideWhenUsed="1"/>
-    <w:lsdException w:name="HTML Keyboard" w:semiHidden="1" w:unhideWhenUsed="1"/>
-    <w:lsdException w:name="HTML Preformatted" w:semiHidden="1" w:unhideWhenUsed="1"/>
-    <w:lsdException w:name="HTML Sample" w:semiHidden="1" w:unhideWhenUsed="1"/>
-    <w:lsdException w:name="HTML Typewriter" w:semiHidden="1" w:unhideWhenUsed="1"/>
-    <w:lsdException w:name="HTML Variable" w:semiHidden="1" w:unhideWhenUsed="1"/>
-    <w:lsdException w:name="Normal Table" w:semiHidden="1" w:unhideWhenUsed="1"/>
-    <w:lsdException w:name="annotation subject" w:semiHidden="1" w:unhideWhenUsed="1"/>
-    <w:lsdException w:name="No List" w:semiHidden="1" w:unhideWhenUsed="1"/>
-    <w:lsdException w:name="Outline List 1" w:semiHidden="1" w:unhideWhenUsed="1"/>
-    <w:lsdException w:name="Outline List 2" w:semiHidden="1" w:unhideWhenUsed="1"/>
-    <w:lsdException w:name="Outline List 3" w:semiHidden="1" w:unhideWhenUsed="1"/>
-    <w:lsdException w:name="Table Simple 1" w:semiHidden="1" w:unhideWhenUsed="1"/>
-    <w:lsdException w:name="Table Simple 2" w:semiHidden="1" w:unhideWhenUsed="1"/>
-    <w:lsdException w:name="Table Simple 3" w:semiHidden="1" w:unhideWhenUsed="1"/>
-    <w:lsdException w:name="Table Classic 1" w:semiHidden="1" w:unhideWhenUsed="1"/>
-    <w:lsdException w:name="Table Classic 2" w:semiHidden="1" w:unhideWhenUsed="1"/>
-    <w:lsdException w:name="Table Classic 3" w:semiHidden="1" w:unhideWhenUsed="1"/>
-    <w:lsdException w:name="Table Classic 4" w:semiHidden="1" w:unhideWhenUsed="1"/>
-    <w:lsdException w:name="Table Colorful 1" w:semiHidden="1" w:unhideWhenUsed="1"/>
-    <w:lsdException w:name="Table Colorful 2" w:semiHidden="1" w:unhideWhenUsed="1"/>
-    <w:lsdException w:name="Table Colorful 3" w:semiHidden="1" w:unhideWhenUsed="1"/>
-    <w:lsdException w:name="Table Columns 1" w:semiHidden="1" w:unhideWhenUsed="1"/>
-    <w:lsdException w:name="Table Columns 2" w:semiHidden="1" w:unhideWhenUsed="1"/>
-    <w:lsdException w:name="Table Columns 3" w:semiHidden="1" w:unhideWhenUsed="1"/>
-    <w:lsdException w:name="Table Columns 4" w:semiHidden="1" w:unhideWhenUsed="1"/>
-    <w:lsdException w:name="Table Columns 5" w:semiHidden="1" w:unhideWhenUsed="1"/>
-    <w:lsdException w:name="Table Grid 1" w:semiHidden="1" w:unhideWhenUsed="1"/>
-    <w:lsdException w:name="Table Grid 2" w:semiHidden="1" w:unhideWhenUsed="1"/>
-    <w:lsdException w:name="Table Grid 3" w:semiHidden="1" w:unhideWhenUsed="1"/>
-    <w:lsdException w:name="Table Grid 4" w:semiHidden="1" w:unhideWhenUsed="1"/>
-    <w:lsdException w:name="Table Grid 5" w:semiHidden="1" w:unhideWhenUsed="1"/>
-    <w:lsdException w:name="Table Grid 6" w:semiHidden="1" w:unhideWhenUsed="1"/>
-    <w:lsdException w:name="Table Grid 7" w:semiHidden="1" w:unhideWhenUsed="1"/>
-    <w:lsdException w:name="Table Grid 8" w:semiHidden="1" w:unhideWhenUsed="1"/>
-    <w:lsdException w:name="Table List 1" w:semiHidden="1" w:unhideWhenUsed="1"/>
-    <w:lsdException w:name="Table List 2" w:semiHidden="1" w:unhideWhenUsed="1"/>
-    <w:lsdException w:name="Table List 3" w:semiHidden="1" w:unhideWhenUsed="1"/>
-    <w:lsdException w:name="Table List 4" w:semiHidden="1" w:unhideWhenUsed="1"/>
-    <w:lsdException w:name="Table List 5" w:semiHidden="1" w:unhideWhenUsed="1"/>
-    <w:lsdException w:name="Table List 6" w:semiHidden="1" w:unhideWhenUsed="1"/>
-    <w:lsdException w:name="Table List 7" w:semiHidden="1" w:unhideWhenUsed="1"/>
-    <w:lsdException w:name="Table List 8" w:semiHidden="1" w:unhideWhenUsed="1"/>
-    <w:lsdException w:name="Table 3D effects 1" w:semiHidden="1" w:unhideWhenUsed="1"/>
-    <w:lsdException w:name="Table 3D effects 2" w:semiHidden="1" w:unhideWhenUsed="1"/>
-    <w:lsdException w:name="Table 3D effects 3" w:semiHidden="1" w:unhideWhenUsed="1"/>
-    <w:lsdException w:name="Table Contemporary" w:semiHidden="1" w:unhideWhenUsed="1"/>
-    <w:lsdException w:name="Table Elegant" w:semiHidden="1" w:unhideWhenUsed="1"/>
-    <w:lsdException w:name="Table Professional" w:semiHidden="1" w:unhideWhenUsed="1"/>
-    <w:lsdException w:name="Table Subtle 1" w:semiHidden="1" w:unhideWhenUsed="1"/>
-    <w:lsdException w:name="Table Subtle 2" w:semiHidden="1" w:unhideWhenUsed="1"/>
-    <w:lsdException w:name="Table Web 1" w:semiHidden="1" w:unhideWhenUsed="1"/>
-    <w:lsdException w:name="Table Web 2" w:semiHidden="1" w:unhideWhenUsed="1"/>
-    <w:lsdException w:name="Table Web 3" w:semiHidden="1" w:unhideWhenUsed="1"/>
-    <w:lsdException w:name="Balloon Text" w:semiHidden="1" w:unhideWhenUsed="1"/>
-    <w:lsdException w:name="Table Grid" w:uiPriority="39"/>
-    <w:lsdException w:name="Table Theme" w:semiHidden="1" w:unhideWhenUsed="1"/>
-    <w:lsdException w:name="Placeholder Text" w:semiHidden="1"/>
-    <w:lsdException w:name="No Spacing" w:uiPriority="1" w:qFormat="1"/>
-    <w:lsdException w:name="Light Shading" w:uiPriority="60"/>
-    <w:lsdException w:name="Light List" w:uiPriority="61"/>
-    <w:lsdException w:name="Light Grid" w:uiPriority="62"/>
-    <w:lsdException w:name="Medium Shading 1" w:uiPriority="63"/>
-    <w:lsdException w:name="Medium Shading 2" w:uiPriority="64"/>
-    <w:lsdException w:name="Medium List 1" w:uiPriority="65"/>
-    <w:lsdException w:name="Medium List 2" w:uiPriority="66"/>
-    <w:lsdException w:name="Medium Grid 1" w:uiPriority="67"/>
-    <w:lsdException w:name="Medium Grid 2" w:uiPriority="68"/>
-    <w:lsdException w:name="Medium Grid 3" w:uiPriority="69"/>
-    <w:lsdException w:name="Dark List" w:uiPriority="70"/>
-    <w:lsdException w:name="Colorful Shading" w:uiPriority="71"/>
-    <w:lsdException w:name="Colorful List" w:uiPriority="72"/>
-    <w:lsdException w:name="Colorful Grid" w:uiPriority="73"/>
-    <w:lsdException w:name="Light Shading Accent 1" w:uiPriority="60"/>
-    <w:lsdException w:name="Light List Accent 1" w:uiPriority="61"/>
-    <w:lsdException w:name="Light Grid Accent 1" w:uiPriority="62"/>
-    <w:lsdException w:name="Medium Shading 1 Accent 1" w:uiPriority="63"/>
-    <w:lsdException w:name="Medium Shading 2 Accent 1" w:uiPriority="64"/>
-    <w:lsdException w:name="Medium List 1 Accent 1" w:uiPriority="65"/>
-    <w:lsdException w:name="Revision" w:semiHidden="1"/>
-    <w:lsdException w:name="List Paragraph" w:uiPriority="34" w:qFormat="1"/>
-    <w:lsdException w:name="Quote" w:uiPriority="29" w:qFormat="1"/>
-    <w:lsdException w:name="Intense Quote" w:uiPriority="30" w:qFormat="1"/>
-    <w:lsdException w:name="Medium List 2 Accent 1" w:uiPriority="66"/>
-    <w:lsdException w:name="Medium Grid 1 Accent 1" w:uiPriority="67"/>
-    <w:lsdException w:name="Medium Grid 2 Accent 1" w:uiPriority="68"/>
-    <w:lsdException w:name="Medium Grid 3 Accent 1" w:uiPriority="69"/>
-    <w:lsdException w:name="Dark List Accent 1" w:uiPriority="70"/>
-    <w:lsdException w:name="Colorful Shading Accent 1" w:uiPriority="71"/>
-    <w:lsdException w:name="Colorful List Accent 1" w:uiPriority="72"/>
-    <w:lsdException w:name="Colorful Grid Accent 1" w:uiPriority="73"/>
-    <w:lsdException w:name="Light Shading Accent 2" w:uiPriority="60"/>
-    <w:lsdException w:name="Light List Accent 2" w:uiPriority="61"/>
-    <w:lsdException w:name="Light Grid Accent 2" w:uiPriority="62"/>
-    <w:lsdException w:name="Medium Shading 1 Accent 2" w:uiPriority="63"/>
-    <w:lsdException w:name="Medium Shading 2 Accent 2" w:uiPriority="64"/>
-    <w:lsdException w:name="Medium List 1 Accent 2" w:uiPriority="65"/>
-    <w:lsdException w:name="Medium List 2 Accent 2" w:uiPriority="66"/>
-    <w:lsdException w:name="Medium Grid 1 Accent 2" w:uiPriority="67"/>
-    <w:lsdException w:name="Medium Grid 2 Accent 2" w:uiPriority="68"/>
-    <w:lsdException w:name="Medium Grid 3 Accent 2" w:uiPriority="69"/>
-    <w:lsdException w:name="Dark List Accent 2" w:uiPriority="70"/>
-    <w:lsdException w:name="Colorful Shading Accent 2" w:uiPriority="71"/>
-    <w:lsdException w:name="Colorful List Accent 2" w:uiPriority="72"/>
-    <w:lsdException w:name="Colorful Grid Accent 2" w:uiPriority="73"/>
-    <w:lsdException w:name="Light Shading Accent 3" w:uiPriority="60"/>
-    <w:lsdException w:name="Light List Accent 3" w:uiPriority="61"/>
-    <w:lsdException w:name="Light Grid Accent 3" w:uiPriority="62"/>
-    <w:lsdException w:name="Medium Shading 1 Accent 3" w:uiPriority="63"/>
-    <w:lsdException w:name="Medium Shading 2 Accent 3" w:uiPriority="64"/>
-    <w:lsdException w:name="Medium List 1 Accent 3" w:uiPriority="65"/>
-    <w:lsdException w:name="Medium List 2 Accent 3" w:uiPriority="66"/>
-    <w:lsdException w:name="Medium Grid 1 Accent 3" w:uiPriority="67"/>
-    <w:lsdException w:name="Medium Grid 2 Accent 3" w:uiPriority="68"/>
-    <w:lsdException w:name="Medium Grid 3 Accent 3" w:uiPriority="69"/>
-    <w:lsdException w:name="Dark List Accent 3" w:uiPriority="70"/>
-    <w:lsdException w:name="Colorful Shading Accent 3" w:uiPriority="71"/>
-    <w:lsdException w:name="Colorful List Accent 3" w:uiPriority="72"/>
-    <w:lsdException w:name="Colorful Grid Accent 3" w:uiPriority="73"/>
-    <w:lsdException w:name="Light Shading Accent 4" w:uiPriority="60"/>
-    <w:lsdException w:name="Light List Accent 4" w:uiPriority="61"/>
-    <w:lsdException w:name="Light Grid Accent 4" w:uiPriority="62"/>
-    <w:lsdException w:name="Medium Shading 1 Accent 4" w:uiPriority="63"/>
-    <w:lsdException w:name="Medium Shading 2 Accent 4" w:uiPriority="64"/>
-    <w:lsdException w:name="Medium List 1 Accent 4" w:uiPriority="65"/>
-    <w:lsdException w:name="Medium List 2 Accent 4" w:uiPriority="66"/>
-    <w:lsdException w:name="Medium Grid 1 Accent 4" w:uiPriority="67"/>
-    <w:lsdException w:name="Medium Grid 2 Accent 4" w:uiPriority="68"/>
-    <w:lsdException w:name="Medium Grid 3 Accent 4" w:uiPriority="69"/>
-    <w:lsdException w:name="Dark List Accent 4" w:uiPriority="70"/>
-    <w:lsdException w:name="Colorful Shading Accent 4" w:uiPriority="71"/>
-    <w:lsdException w:name="Colorful List Accent 4" w:uiPriority="72"/>
-    <w:lsdException w:name="Colorful Grid Accent 4" w:uiPriority="73"/>
-    <w:lsdException w:name="Light Shading Accent 5" w:uiPriority="60"/>
-    <w:lsdException w:name="Light List Accent 5" w:uiPriority="61"/>
-    <w:lsdException w:name="Light Grid Accent 5" w:uiPriority="62"/>
-    <w:lsdException w:name="Medium Shading 1 Accent 5" w:uiPriority="63"/>
-    <w:lsdException w:name="Medium Shading 2 Accent 5" w:uiPriority="64"/>
-    <w:lsdException w:name="Medium List 1 Accent 5" w:uiPriority="65"/>
-    <w:lsdException w:name="Medium List 2 Accent 5" w:uiPriority="66"/>
-    <w:lsdException w:name="Medium Grid 1 Accent 5" w:uiPriority="67"/>
-    <w:lsdException w:name="Medium Grid 2 Accent 5" w:uiPriority="68"/>
-    <w:lsdException w:name="Medium Grid 3 Accent 5" w:uiPriority="69"/>
-    <w:lsdException w:name="Dark List Accent 5" w:uiPriority="70"/>
-    <w:lsdException w:name="Colorful Shading Accent 5" w:uiPriority="71"/>
-    <w:lsdException w:name="Colorful List Accent 5" w:uiPriority="72"/>
-    <w:lsdException w:name="Colorful Grid Accent 5" w:uiPriority="73"/>
-    <w:lsdException w:name="Light Shading Accent 6" w:uiPriority="60"/>
-    <w:lsdException w:name="Light List Accent 6" w:uiPriority="61"/>
-    <w:lsdException w:name="Light Grid Accent 6" w:uiPriority="62"/>
-    <w:lsdException w:name="Medium Shading 1 Accent 6" w:uiPriority="63"/>
-    <w:lsdException w:name="Medium Shading 2 Accent 6" w:uiPriority="64"/>
-    <w:lsdException w:name="Medium List 1 Accent 6" w:uiPriority="65"/>
-    <w:lsdException w:name="Medium List 2 Accent 6" w:uiPriority="66"/>
-    <w:lsdException w:name="Medium Grid 1 Accent 6" w:uiPriority="67"/>
-    <w:lsdException w:name="Medium Grid 2 Accent 6" w:uiPriority="68"/>
-    <w:lsdException w:name="Medium Grid 3 Accent 6" w:uiPriority="69"/>
-    <w:lsdException w:name="Dark List Accent 6" w:uiPriority="70"/>
-    <w:lsdException w:name="Colorful Shading Accent 6" w:uiPriority="71"/>
-    <w:lsdException w:name="Colorful List Accent 6" w:uiPriority="72"/>
-    <w:lsdException w:name="Colorful Grid Accent 6" w:uiPriority="73"/>
-    <w:lsdException w:name="Subtle Emphasis" w:uiPriority="19" w:qFormat="1"/>
-    <w:lsdException w:name="Intense Emphasis" w:uiPriority="21" w:qFormat="1"/>
-    <w:lsdException w:name="Subtle Reference" w:uiPriority="31" w:qFormat="1"/>
-    <w:lsdException w:name="Intense Reference" w:uiPriority="32" w:qFormat="1"/>
-    <w:lsdException w:name="Book Title" w:uiPriority="33" w:qFormat="1"/>
-    <w:lsdException w:name="Bibliography" w:semiHidden="1" w:uiPriority="37" w:unhideWhenUsed="1"/>
-    <w:lsdException w:name="TOC Heading" w:semiHidden="1" w:uiPriority="39" w:unhideWhenUsed="1" w:qFormat="1"/>
-    <w:lsdException w:name="Plain Table 1" w:uiPriority="41"/>
-    <w:lsdException w:name="Plain Table 2" w:uiPriority="42"/>
-    <w:lsdException w:name="Plain Table 3" w:uiPriority="43"/>
-    <w:lsdException w:name="Plain Table 4" w:uiPriority="44"/>
-    <w:lsdException w:name="Plain Table 5" w:uiPriority="45"/>
-    <w:lsdException w:name="Grid Table Light" w:uiPriority="40"/>
-    <w:lsdException w:name="Grid Table 1 Light" w:uiPriority="46"/>
-    <w:lsdException w:name="Grid Table 2" w:uiPriority="47"/>
-    <w:lsdException w:name="Grid Table 3" w:uiPriority="48"/>
-    <w:lsdException w:name="Grid Table 4" w:uiPriority="49"/>
-    <w:lsdException w:name="Grid Table 5 Dark" w:uiPriority="50"/>
-    <w:lsdException w:name="Grid Table 6 Colorful" w:uiPriority="51"/>
-    <w:lsdException w:name="Grid Table 7 Colorful" w:uiPriority="52"/>
-    <w:lsdException w:name="Grid Table 1 Light Accent 1" w:uiPriority="46"/>
-    <w:lsdException w:name="Grid Table 2 Accent 1" w:uiPriority="47"/>
-    <w:lsdException w:name="Grid Table 3 Accent 1" w:uiPriority="48"/>
-    <w:lsdException w:name="Grid Table 4 Accent 1" w:uiPriority="49"/>
-    <w:lsdException w:name="Grid Table 5 Dark Accent 1" w:uiPriority="50"/>
-    <w:lsdException w:name="Grid Table 6 Colorful Accent 1" w:uiPriority="51"/>
-    <w:lsdException w:name="Grid Table 7 Colorful Accent 1" w:uiPriority="52"/>
-    <w:lsdException w:name="Grid Table 1 Light Accent 2" w:uiPriority="46"/>
-    <w:lsdException w:name="Grid Table 2 Accent 2" w:uiPriority="47"/>
-    <w:lsdException w:name="Grid Table 3 Accent 2" w:uiPriority="48"/>
-    <w:lsdException w:name="Grid Table 4 Accent 2" w:uiPriority="49"/>
-    <w:lsdException w:name="Grid Table 5 Dark Accent 2" w:uiPriority="50"/>
-    <w:lsdException w:name="Grid Table 6 Colorful Accent 2" w:uiPriority="51"/>
-    <w:lsdException w:name="Grid Table 7 Colorful Accent 2" w:uiPriority="52"/>
-    <w:lsdException w:name="Grid Table 1 Light Accent 3" w:uiPriority="46"/>
-    <w:lsdException w:name="Grid Table 2 Accent 3" w:uiPriority="47"/>
-    <w:lsdException w:name="Grid Table 3 Accent 3" w:uiPriority="48"/>
-    <w:lsdException w:name="Grid Table 4 Accent 3" w:uiPriority="49"/>
-    <w:lsdException w:name="Grid Table 5 Dark Accent 3" w:uiPriority="50"/>
-    <w:lsdException w:name="Grid Table 6 Colorful Accent 3" w:uiPriority="51"/>
-    <w:lsdException w:name="Grid Table 7 Colorful Accent 3" w:uiPriority="52"/>
-    <w:lsdException w:name="Grid Table 1 Light Accent 4" w:uiPriority="46"/>
-    <w:lsdException w:name="Grid Table 2 Accent 4" w:uiPriority="47"/>
-    <w:lsdException w:name="Grid Table 3 Accent 4" w:uiPriority="48"/>
-    <w:lsdException w:name="Grid Table 4 Accent 4" w:uiPriority="49"/>
-    <w:lsdException w:name="Grid Table 5 Dark Accent 4" w:uiPriority="50"/>
-    <w:lsdException w:name="Grid Table 6 Colorful Accent 4" w:uiPriority="51"/>
-    <w:lsdException w:name="Grid Table 7 Colorful Accent 4" w:uiPriority="52"/>
-    <w:lsdException w:name="Grid Table 1 Light Accent 5" w:uiPriority="46"/>
-    <w:lsdException w:name="Grid Table 2 Accent 5" w:uiPriority="47"/>
-    <w:lsdException w:name="Grid Table 3 Accent 5" w:uiPriority="48"/>
-    <w:lsdException w:name="Grid Table 4 Accent 5" w:uiPriority="49"/>
-    <w:lsdException w:name="Grid Table 5 Dark Accent 5" w:uiPriority="50"/>
-    <w:lsdException w:name="Grid Table 6 Colorful Accent 5" w:uiPriority="51"/>
-    <w:lsdException w:name="Grid Table 7 Colorful Accent 5" w:uiPriority="52"/>
-    <w:lsdException w:name="Grid Table 1 Light Accent 6" w:uiPriority="46"/>
-    <w:lsdException w:name="Grid Table 2 Accent 6" w:uiPriority="47"/>
-    <w:lsdException w:name="Grid Table 3 Accent 6" w:uiPriority="48"/>
-    <w:lsdException w:name="Grid Table 4 Accent 6" w:uiPriority="49"/>
-    <w:lsdException w:name="Grid Table 5 Dark Accent 6" w:uiPriority="50"/>
-    <w:lsdException w:name="Grid Table 6 Colorful Accent 6" w:uiPriority="51"/>
-    <w:lsdException w:name="Grid Table 7 Colorful Accent 6" w:uiPriority="52"/>
-    <w:lsdException w:name="List Table 1 Light" w:uiPriority="46"/>
-    <w:lsdException w:name="List Table 2" w:uiPriority="47"/>
-    <w:lsdException w:name="List Table 3" w:uiPriority="48"/>
-    <w:lsdException w:name="List Table 4" w:uiPriority="49"/>
-    <w:lsdException w:name="List Table 5 Dark" w:uiPriority="50"/>
-    <w:lsdException w:name="List Table 6 Colorful" w:uiPriority="51"/>
-    <w:lsdException w:name="List Table 7 Colorful" w:uiPriority="52"/>
-    <w:lsdException w:name="List Table 1 Light Accent 1" w:uiPriority="46"/>
-    <w:lsdException w:name="List Table 2 Accent 1" w:uiPriority="47"/>
-    <w:lsdException w:name="List Table 3 Accent 1" w:uiPriority="48"/>
-    <w:lsdException w:name="List Table 4 Accent 1" w:uiPriority="49"/>
-    <w:lsdException w:name="List Table 5 Dark Accent 1" w:uiPriority="50"/>
-    <w:lsdException w:name="List Table 6 Colorful Accent 1" w:uiPriority="51"/>
-    <w:lsdException w:name="List Table 7 Colorful Accent 1" w:uiPriority="52"/>
-    <w:lsdException w:name="List Table 1 Light Accent 2" w:uiPriority="46"/>
-    <w:lsdException w:name="List Table 2 Accent 2" w:uiPriority="47"/>
-    <w:lsdException w:name="List Table 3 Accent 2" w:uiPriority="48"/>
-    <w:lsdException w:name="List Table 4 Accent 2" w:uiPriority="49"/>
-    <w:lsdException w:name="List Table 5 Dark Accent 2" w:uiPriority="50"/>
-    <w:lsdException w:name="List Table 6 Colorful Accent 2" w:uiPriority="51"/>
-    <w:lsdException w:name="List Table 7 Colorful Accent 2" w:uiPriority="52"/>
-    <w:lsdException w:name="List Table 1 Light Accent 3" w:uiPriority="46"/>
-    <w:lsdException w:name="List Table 2 Accent 3" w:uiPriority="47"/>
-    <w:lsdException w:name="List Table 3 Accent 3" w:uiPriority="48"/>
-    <w:lsdException w:name="List Table 4 Accent 3" w:uiPriority="49"/>
-    <w:lsdException w:name="List Table 5 Dark Accent 3" w:uiPriority="50"/>
-    <w:lsdException w:name="List Table 6 Colorful Accent 3" w:uiPriority="51"/>
-    <w:lsdException w:name="List Table 7 Colorful Accent 3" w:uiPriority="52"/>
-    <w:lsdException w:name="List Table 1 Light Accent 4" w:uiPriority="46"/>
-    <w:lsdException w:name="List Table 2 Accent 4" w:uiPriority="47"/>
-    <w:lsdException w:name="List Table 3 Accent 4" w:uiPriority="48"/>
-    <w:lsdException w:name="List Table 4 Accent 4" w:uiPriority="49"/>
-    <w:lsdException w:name="List Table 5 Dark Accent 4" w:uiPriority="50"/>
-    <w:lsdException w:name="List Table 6 Colorful Accent 4" w:uiPriority="51"/>
-    <w:lsdException w:name="List Table 7 Colorful Accent 4" w:uiPriority="52"/>
-    <w:lsdException w:name="List Table 1 Light Accent 5" w:uiPriority="46"/>
-    <w:lsdException w:name="List Table 2 Accent 5" w:uiPriority="47"/>
-    <w:lsdException w:name="List Table 3 Accent 5" w:uiPriority="48"/>
-    <w:lsdException w:name="List Table 4 Accent 5" w:uiPriority="49"/>
-    <w:lsdException w:name="List Table 5 Dark Accent 5" w:uiPriority="50"/>
-    <w:lsdException w:name="List Table 6 Colorful Accent 5" w:uiPriority="51"/>
-    <w:lsdException w:name="List Table 7 Colorful Accent 5" w:uiPriority="52"/>
-    <w:lsdException w:name="List Table 1 Light Accent 6" w:uiPriority="46"/>
-    <w:lsdException w:name="List Table 2 Accent 6" w:uiPriority="47"/>
-    <w:lsdException w:name="List Table 3 Accent 6" w:uiPriority="48"/>
-    <w:lsdException w:name="List Table 4 Accent 6" w:uiPriority="49"/>
-    <w:lsdException w:name="List Table 5 Dark Accent 6" w:uiPriority="50"/>
-    <w:lsdException w:name="List Table 6 Colorful Accent 6" w:uiPriority="51"/>
-    <w:lsdException w:name="List Table 7 Colorful Accent 6" w:uiPriority="52"/>
-  </w:latentStyles>
-  <w:style w:type="paragraph" w:default="1" w:styleId="Norml">
-    <w:name w:val="Normal"/>
+  <w:style w:type="paragraph" w:styleId="Kpalrs">
+    <w:name w:val="caption"/>
+    <w:basedOn w:val="Norml"/>
+    <w:next w:val="Norml"/>
+    <w:uiPriority w:val="35"/>
+    <w:unhideWhenUsed/>
     <w:qFormat/>
-  </w:style>
-  <w:style w:type="character" w:default="1" w:styleId="Bekezdsalapbettpusa">
-    <w:name w:val="Default Paragraph Font"/>
-    <w:uiPriority w:val="1"/>
-    <w:semiHidden/>
-    <w:unhideWhenUsed/>
-  </w:style>
-  <w:style w:type="table" w:default="1" w:styleId="Normltblzat">
-    <w:name w:val="Normal Table"/>
-    <w:uiPriority w:val="99"/>
-    <w:semiHidden/>
-    <w:unhideWhenUsed/>
-    <w:tblPr>
-      <w:tblInd w:w="0" w:type="dxa"/>
-      <w:tblCellMar>
-        <w:top w:w="0" w:type="dxa"/>
-        <w:left w:w="108" w:type="dxa"/>
-        <w:bottom w:w="0" w:type="dxa"/>
-        <w:right w:w="108" w:type="dxa"/>
-      </w:tblCellMar>
-    </w:tblPr>
-  </w:style>
-  <w:style w:type="numbering" w:default="1" w:styleId="Nemlista">
-    <w:name w:val="No List"/>
-    <w:uiPriority w:val="99"/>
-    <w:semiHidden/>
-    <w:unhideWhenUsed/>
-  </w:style>
-  <w:style w:type="paragraph" w:customStyle="1" w:styleId="0ACACFD1FABE4CC4989637886CC3E0E0">
-    <w:name w:val="0ACACFD1FABE4CC4989637886CC3E0E0"/>
-    <w:rsid w:val="001660B5"/>
-  </w:style>
-  <w:style w:type="paragraph" w:customStyle="1" w:styleId="3A38AFA01E334E1D9D20E323B2C61476">
-    <w:name w:val="3A38AFA01E334E1D9D20E323B2C61476"/>
-    <w:rsid w:val="001660B5"/>
+    <w:rsid w:val="00164195"/>
+    <w:pPr>
+      <w:spacing w:after="200" w:line="240" w:lineRule="auto"/>
+    </w:pPr>
+    <w:rPr>
+      <w:i/>
+      <w:iCs/>
+      <w:color w:val="44546A" w:themeColor="text2"/>
+      <w:sz w:val="18"/>
+      <w:szCs w:val="18"/>
+    </w:rPr>
   </w:style>
 </w:styles>
-</file>
-
-<file path=word/glossary/webSettings.xml><?xml version="1.0" encoding="utf-8"?>
-<w:webSettings xmlns:mc="http://schemas.openxmlformats.org/markup-compatibility/2006" xmlns:r="http://schemas.openxmlformats.org/officeDocument/2006/relationships" xmlns:w="http://schemas.openxmlformats.org/wordprocessingml/2006/main" xmlns:w14="http://schemas.microsoft.com/office/word/2010/wordml" xmlns:w15="http://schemas.microsoft.com/office/word/2012/wordml" mc:Ignorable="w14 w15">
-  <w:optimizeForBrowser/>
-  <w:allowPNG/>
-</w:webSettings>
 </file>
 
 <file path=word/theme/theme1.xml><?xml version="1.0" encoding="utf-8"?>
@@ -6769,7 +7875,7 @@
 </file>
 
 <file path=customXml/itemProps1.xml><?xml version="1.0" encoding="utf-8"?>
-<ds:datastoreItem xmlns:ds="http://schemas.openxmlformats.org/officeDocument/2006/customXml" ds:itemID="{4FE000C3-B4CA-4CA6-B405-4F06E5039805}">
+<ds:datastoreItem xmlns:ds="http://schemas.openxmlformats.org/officeDocument/2006/customXml" ds:itemID="{F7B519A8-68B1-442C-86D1-76879A358F61}">
   <ds:schemaRefs>
     <ds:schemaRef ds:uri="http://schemas.openxmlformats.org/officeDocument/2006/bibliography"/>
   </ds:schemaRefs>

</xml_diff>